<commit_message>
ppt and word updated
</commit_message>
<xml_diff>
--- a/Advanced-statistics/ppt/Speech.docx
+++ b/Advanced-statistics/ppt/Speech.docx
@@ -7406,7 +7406,6 @@
           <w:rFonts w:ascii="Times New Roman" w:hAnsi="Times New Roman" w:cs="Times New Roman"/>
           <w:sz w:val="28"/>
           <w:szCs w:val="28"/>
-          <w:lang w:val="en-US"/>
         </w:rPr>
       </w:pPr>
       <w:r>
@@ -7543,16 +7542,1868 @@
           <w:sz w:val="28"/>
           <w:szCs w:val="28"/>
         </w:rPr>
+        <w:t>.</w:t>
+      </w:r>
+    </w:p>
+    <w:p>
+      <w:pPr>
+        <w:rPr>
+          <w:rFonts w:ascii="Times New Roman" w:hAnsi="Times New Roman" w:cs="Times New Roman"/>
+          <w:sz w:val="28"/>
+          <w:szCs w:val="28"/>
+        </w:rPr>
+      </w:pPr>
+      <w:r>
+        <w:rPr>
+          <w:rFonts w:ascii="Times New Roman" w:hAnsi="Times New Roman" w:cs="Times New Roman"/>
+          <w:sz w:val="28"/>
+          <w:szCs w:val="28"/>
+        </w:rPr>
+        <w:t xml:space="preserve">The posterior probability distribution is </w:t>
+      </w:r>
+      <m:oMath>
+        <m:r>
+          <w:rPr>
+            <w:rFonts w:ascii="Cambria Math" w:hAnsi="Cambria Math" w:cs="Times New Roman"/>
+            <w:sz w:val="28"/>
+            <w:szCs w:val="28"/>
+            <w:lang w:val="it-IT"/>
+          </w:rPr>
+          <m:t>p</m:t>
+        </m:r>
+        <m:d>
+          <m:dPr>
+            <m:ctrlPr>
+              <w:rPr>
+                <w:rFonts w:ascii="Cambria Math" w:hAnsi="Cambria Math" w:cs="Times New Roman"/>
+                <w:i/>
+                <w:iCs/>
+                <w:sz w:val="28"/>
+                <w:szCs w:val="28"/>
+                <w:lang w:val="it-IT"/>
+              </w:rPr>
+            </m:ctrlPr>
+          </m:dPr>
+          <m:e>
+            <m:sSub>
+              <m:sSubPr>
+                <m:ctrlPr>
+                  <w:rPr>
+                    <w:rFonts w:ascii="Cambria Math" w:hAnsi="Cambria Math" w:cs="Times New Roman"/>
+                    <w:i/>
+                    <w:iCs/>
+                    <w:sz w:val="28"/>
+                    <w:szCs w:val="28"/>
+                    <w:lang w:val="it-IT"/>
+                  </w:rPr>
+                </m:ctrlPr>
+              </m:sSubPr>
+              <m:e>
+                <m:r>
+                  <w:rPr>
+                    <w:rFonts w:ascii="Cambria Math" w:hAnsi="Cambria Math" w:cs="Times New Roman"/>
+                    <w:sz w:val="28"/>
+                    <w:szCs w:val="28"/>
+                  </w:rPr>
+                  <m:t>θ</m:t>
+                </m:r>
+              </m:e>
+              <m:sub>
+                <m:r>
+                  <w:rPr>
+                    <w:rFonts w:ascii="Cambria Math" w:hAnsi="Cambria Math" w:cs="Times New Roman"/>
+                    <w:sz w:val="28"/>
+                    <w:szCs w:val="28"/>
+                  </w:rPr>
+                  <m:t>1</m:t>
+                </m:r>
+              </m:sub>
+            </m:sSub>
+            <m:r>
+              <w:rPr>
+                <w:rFonts w:ascii="Cambria Math" w:hAnsi="Cambria Math" w:cs="Times New Roman"/>
+                <w:sz w:val="28"/>
+                <w:szCs w:val="28"/>
+              </w:rPr>
+              <m:t>,…,</m:t>
+            </m:r>
+            <m:sSub>
+              <m:sSubPr>
+                <m:ctrlPr>
+                  <w:rPr>
+                    <w:rFonts w:ascii="Cambria Math" w:hAnsi="Cambria Math" w:cs="Times New Roman"/>
+                    <w:i/>
+                    <w:iCs/>
+                    <w:sz w:val="28"/>
+                    <w:szCs w:val="28"/>
+                    <w:lang w:val="it-IT"/>
+                  </w:rPr>
+                </m:ctrlPr>
+              </m:sSubPr>
+              <m:e>
+                <m:r>
+                  <w:rPr>
+                    <w:rFonts w:ascii="Cambria Math" w:hAnsi="Cambria Math" w:cs="Times New Roman"/>
+                    <w:sz w:val="28"/>
+                    <w:szCs w:val="28"/>
+                  </w:rPr>
+                  <m:t>θ</m:t>
+                </m:r>
+              </m:e>
+              <m:sub>
+                <m:r>
+                  <w:rPr>
+                    <w:rFonts w:ascii="Cambria Math" w:hAnsi="Cambria Math" w:cs="Times New Roman"/>
+                    <w:sz w:val="28"/>
+                    <w:szCs w:val="28"/>
+                    <w:lang w:val="it-IT"/>
+                  </w:rPr>
+                  <m:t>n</m:t>
+                </m:r>
+              </m:sub>
+            </m:sSub>
+          </m:e>
+          <m:e>
+            <m:bar>
+              <m:barPr>
+                <m:ctrlPr>
+                  <w:rPr>
+                    <w:rFonts w:ascii="Cambria Math" w:hAnsi="Cambria Math" w:cs="Times New Roman"/>
+                    <w:i/>
+                    <w:iCs/>
+                    <w:sz w:val="28"/>
+                    <w:szCs w:val="28"/>
+                    <w:lang w:val="it-IT"/>
+                  </w:rPr>
+                </m:ctrlPr>
+              </m:barPr>
+              <m:e>
+                <m:r>
+                  <w:rPr>
+                    <w:rFonts w:ascii="Cambria Math" w:hAnsi="Cambria Math" w:cs="Times New Roman"/>
+                    <w:sz w:val="28"/>
+                    <w:szCs w:val="28"/>
+                    <w:lang w:val="it-IT"/>
+                  </w:rPr>
+                  <m:t>y</m:t>
+                </m:r>
+              </m:e>
+            </m:bar>
+          </m:e>
+        </m:d>
+      </m:oMath>
+      <w:r>
+        <w:rPr>
+          <w:rFonts w:ascii="Times New Roman" w:hAnsi="Times New Roman" w:cs="Times New Roman"/>
+          <w:sz w:val="28"/>
+          <w:szCs w:val="28"/>
+        </w:rPr>
+        <w:t xml:space="preserve"> and the algorithm samples from this function based on the formulae of the full conditionals. The algorithm </w:t>
+      </w:r>
+      <w:proofErr w:type="gramStart"/>
+      <w:r>
+        <w:rPr>
+          <w:rFonts w:ascii="Times New Roman" w:hAnsi="Times New Roman" w:cs="Times New Roman"/>
+          <w:sz w:val="28"/>
+          <w:szCs w:val="28"/>
+        </w:rPr>
+        <w:t>c</w:t>
+      </w:r>
+      <w:r>
+        <w:rPr>
+          <w:rFonts w:ascii="Times New Roman" w:hAnsi="Times New Roman" w:cs="Times New Roman"/>
+          <w:sz w:val="28"/>
+          <w:szCs w:val="28"/>
+        </w:rPr>
+        <w:t>onsist</w:t>
+      </w:r>
+      <w:proofErr w:type="gramEnd"/>
+      <w:r>
+        <w:rPr>
+          <w:rFonts w:ascii="Times New Roman" w:hAnsi="Times New Roman" w:cs="Times New Roman"/>
+          <w:sz w:val="28"/>
+          <w:szCs w:val="28"/>
+        </w:rPr>
+        <w:t xml:space="preserve"> in:</w:t>
+      </w:r>
+    </w:p>
+    <w:p>
+      <w:pPr>
+        <w:numPr>
+          <w:ilvl w:val="0"/>
+          <w:numId w:val="1"/>
+        </w:numPr>
+        <w:rPr>
+          <w:rFonts w:ascii="Times New Roman" w:hAnsi="Times New Roman" w:cs="Times New Roman"/>
+          <w:sz w:val="28"/>
+          <w:szCs w:val="28"/>
+        </w:rPr>
+      </w:pPr>
+      <w:r>
+        <w:rPr>
+          <w:rFonts w:ascii="Times New Roman" w:hAnsi="Times New Roman" w:cs="Times New Roman"/>
+          <w:sz w:val="28"/>
+          <w:szCs w:val="28"/>
+        </w:rPr>
+        <w:t xml:space="preserve">pick a vector of starting values for the random variables, using the prior distributions of the variables </w:t>
+      </w:r>
+      <m:oMath>
+        <m:sSup>
+          <m:sSupPr>
+            <m:ctrlPr>
+              <w:rPr>
+                <w:rFonts w:ascii="Cambria Math" w:hAnsi="Cambria Math" w:cs="Times New Roman"/>
+                <w:i/>
+                <w:iCs/>
+                <w:sz w:val="28"/>
+                <w:szCs w:val="28"/>
+              </w:rPr>
+            </m:ctrlPr>
+          </m:sSupPr>
+          <m:e>
+            <m:r>
+              <w:rPr>
+                <w:rFonts w:ascii="Cambria Math" w:hAnsi="Cambria Math" w:cs="Times New Roman"/>
+                <w:sz w:val="28"/>
+                <w:szCs w:val="28"/>
+              </w:rPr>
+              <m:t>θ</m:t>
+            </m:r>
+          </m:e>
+          <m:sup>
+            <m:r>
+              <w:rPr>
+                <w:rFonts w:ascii="Cambria Math" w:hAnsi="Cambria Math" w:cs="Times New Roman"/>
+                <w:sz w:val="28"/>
+                <w:szCs w:val="28"/>
+              </w:rPr>
+              <m:t>(0)</m:t>
+            </m:r>
+          </m:sup>
+        </m:sSup>
+        <m:r>
+          <w:rPr>
+            <w:rFonts w:ascii="Cambria Math" w:hAnsi="Cambria Math" w:cs="Times New Roman"/>
+            <w:sz w:val="28"/>
+            <w:szCs w:val="28"/>
+          </w:rPr>
+          <m:t>=</m:t>
+        </m:r>
+        <m:d>
+          <m:dPr>
+            <m:begChr m:val="{"/>
+            <m:endChr m:val="}"/>
+            <m:ctrlPr>
+              <w:rPr>
+                <w:rFonts w:ascii="Cambria Math" w:hAnsi="Cambria Math" w:cs="Times New Roman"/>
+                <w:i/>
+                <w:iCs/>
+                <w:sz w:val="28"/>
+                <w:szCs w:val="28"/>
+                <w:lang w:val="it-IT"/>
+              </w:rPr>
+            </m:ctrlPr>
+          </m:dPr>
+          <m:e>
+            <m:sSubSup>
+              <m:sSubSupPr>
+                <m:ctrlPr>
+                  <w:rPr>
+                    <w:rFonts w:ascii="Cambria Math" w:hAnsi="Cambria Math" w:cs="Times New Roman"/>
+                    <w:i/>
+                    <w:iCs/>
+                    <w:sz w:val="28"/>
+                    <w:szCs w:val="28"/>
+                  </w:rPr>
+                </m:ctrlPr>
+              </m:sSubSupPr>
+              <m:e>
+                <m:r>
+                  <w:rPr>
+                    <w:rFonts w:ascii="Cambria Math" w:hAnsi="Cambria Math" w:cs="Times New Roman"/>
+                    <w:sz w:val="28"/>
+                    <w:szCs w:val="28"/>
+                  </w:rPr>
+                  <m:t>θ</m:t>
+                </m:r>
+              </m:e>
+              <m:sub>
+                <m:r>
+                  <w:rPr>
+                    <w:rFonts w:ascii="Cambria Math" w:hAnsi="Cambria Math" w:cs="Times New Roman"/>
+                    <w:sz w:val="28"/>
+                    <w:szCs w:val="28"/>
+                  </w:rPr>
+                  <m:t>1</m:t>
+                </m:r>
+              </m:sub>
+              <m:sup>
+                <m:r>
+                  <w:rPr>
+                    <w:rFonts w:ascii="Cambria Math" w:hAnsi="Cambria Math" w:cs="Times New Roman"/>
+                    <w:sz w:val="28"/>
+                    <w:szCs w:val="28"/>
+                  </w:rPr>
+                  <m:t>(0)</m:t>
+                </m:r>
+              </m:sup>
+            </m:sSubSup>
+            <m:r>
+              <w:rPr>
+                <w:rFonts w:ascii="Cambria Math" w:hAnsi="Cambria Math" w:cs="Times New Roman"/>
+                <w:sz w:val="28"/>
+                <w:szCs w:val="28"/>
+              </w:rPr>
+              <m:t>,…,</m:t>
+            </m:r>
+            <m:sSubSup>
+              <m:sSubSupPr>
+                <m:ctrlPr>
+                  <w:rPr>
+                    <w:rFonts w:ascii="Cambria Math" w:hAnsi="Cambria Math" w:cs="Times New Roman"/>
+                    <w:i/>
+                    <w:iCs/>
+                    <w:sz w:val="28"/>
+                    <w:szCs w:val="28"/>
+                  </w:rPr>
+                </m:ctrlPr>
+              </m:sSubSupPr>
+              <m:e>
+                <m:r>
+                  <w:rPr>
+                    <w:rFonts w:ascii="Cambria Math" w:hAnsi="Cambria Math" w:cs="Times New Roman"/>
+                    <w:sz w:val="28"/>
+                    <w:szCs w:val="28"/>
+                  </w:rPr>
+                  <m:t>θ</m:t>
+                </m:r>
+              </m:e>
+              <m:sub>
+                <m:r>
+                  <w:rPr>
+                    <w:rFonts w:ascii="Cambria Math" w:hAnsi="Cambria Math" w:cs="Times New Roman"/>
+                    <w:sz w:val="28"/>
+                    <w:szCs w:val="28"/>
+                    <w:lang w:val="it-IT"/>
+                  </w:rPr>
+                  <m:t>n</m:t>
+                </m:r>
+              </m:sub>
+              <m:sup>
+                <m:r>
+                  <w:rPr>
+                    <w:rFonts w:ascii="Cambria Math" w:hAnsi="Cambria Math" w:cs="Times New Roman"/>
+                    <w:sz w:val="28"/>
+                    <w:szCs w:val="28"/>
+                  </w:rPr>
+                  <m:t>(0)</m:t>
+                </m:r>
+              </m:sup>
+            </m:sSubSup>
+          </m:e>
+        </m:d>
+      </m:oMath>
+      <w:r>
+        <w:rPr>
+          <w:rFonts w:ascii="Times New Roman" w:hAnsi="Times New Roman" w:cs="Times New Roman"/>
+          <w:i/>
+          <w:iCs/>
+          <w:sz w:val="28"/>
+          <w:szCs w:val="28"/>
+        </w:rPr>
         <w:t>;</w:t>
       </w:r>
-      <w:r>
-        <w:rPr>
-          <w:rFonts w:ascii="Times New Roman" w:hAnsi="Times New Roman" w:cs="Times New Roman"/>
-          <w:sz w:val="28"/>
-          <w:szCs w:val="28"/>
-          <w:lang w:val="en-US"/>
-        </w:rPr>
-        <w:t xml:space="preserve"> </w:t>
+    </w:p>
+    <w:p>
+      <w:pPr>
+        <w:numPr>
+          <w:ilvl w:val="0"/>
+          <w:numId w:val="2"/>
+        </w:numPr>
+        <w:rPr>
+          <w:rFonts w:ascii="Times New Roman" w:hAnsi="Times New Roman" w:cs="Times New Roman"/>
+          <w:sz w:val="28"/>
+          <w:szCs w:val="28"/>
+        </w:rPr>
+      </w:pPr>
+      <w:r>
+        <w:rPr>
+          <w:rFonts w:ascii="Times New Roman" w:hAnsi="Times New Roman" w:cs="Times New Roman"/>
+          <w:sz w:val="28"/>
+          <w:szCs w:val="28"/>
+        </w:rPr>
+        <w:t xml:space="preserve">select </w:t>
+      </w:r>
+      <m:oMath>
+        <m:sSub>
+          <m:sSubPr>
+            <m:ctrlPr>
+              <w:rPr>
+                <w:rFonts w:ascii="Cambria Math" w:hAnsi="Cambria Math" w:cs="Times New Roman"/>
+                <w:i/>
+                <w:iCs/>
+                <w:sz w:val="28"/>
+                <w:szCs w:val="28"/>
+                <w:lang w:val="it-IT"/>
+              </w:rPr>
+            </m:ctrlPr>
+          </m:sSubPr>
+          <m:e>
+            <m:r>
+              <w:rPr>
+                <w:rFonts w:ascii="Cambria Math" w:hAnsi="Cambria Math" w:cs="Times New Roman"/>
+                <w:sz w:val="28"/>
+                <w:szCs w:val="28"/>
+              </w:rPr>
+              <m:t>θ</m:t>
+            </m:r>
+          </m:e>
+          <m:sub>
+            <m:r>
+              <w:rPr>
+                <w:rFonts w:ascii="Cambria Math" w:hAnsi="Cambria Math" w:cs="Times New Roman"/>
+                <w:sz w:val="28"/>
+                <w:szCs w:val="28"/>
+              </w:rPr>
+              <m:t>1</m:t>
+            </m:r>
+          </m:sub>
+        </m:sSub>
+      </m:oMath>
+      <w:r>
+        <w:rPr>
+          <w:rFonts w:ascii="Times New Roman" w:hAnsi="Times New Roman" w:cs="Times New Roman"/>
+          <w:sz w:val="28"/>
+          <w:szCs w:val="28"/>
+        </w:rPr>
+        <w:t xml:space="preserve"> and draw a sample for this variable </w:t>
+      </w:r>
+      <m:oMath>
+        <m:d>
+          <m:dPr>
+            <m:ctrlPr>
+              <w:rPr>
+                <w:rFonts w:ascii="Cambria Math" w:hAnsi="Cambria Math" w:cs="Times New Roman"/>
+                <w:i/>
+                <w:iCs/>
+                <w:sz w:val="28"/>
+                <w:szCs w:val="28"/>
+              </w:rPr>
+            </m:ctrlPr>
+          </m:dPr>
+          <m:e>
+            <m:sSubSup>
+              <m:sSubSupPr>
+                <m:ctrlPr>
+                  <w:rPr>
+                    <w:rFonts w:ascii="Cambria Math" w:hAnsi="Cambria Math" w:cs="Times New Roman"/>
+                    <w:i/>
+                    <w:iCs/>
+                    <w:sz w:val="28"/>
+                    <w:szCs w:val="28"/>
+                  </w:rPr>
+                </m:ctrlPr>
+              </m:sSubSupPr>
+              <m:e>
+                <m:r>
+                  <w:rPr>
+                    <w:rFonts w:ascii="Cambria Math" w:hAnsi="Cambria Math" w:cs="Times New Roman"/>
+                    <w:sz w:val="28"/>
+                    <w:szCs w:val="28"/>
+                  </w:rPr>
+                  <m:t>θ</m:t>
+                </m:r>
+              </m:e>
+              <m:sub>
+                <m:r>
+                  <w:rPr>
+                    <w:rFonts w:ascii="Cambria Math" w:hAnsi="Cambria Math" w:cs="Times New Roman"/>
+                    <w:sz w:val="28"/>
+                    <w:szCs w:val="28"/>
+                  </w:rPr>
+                  <m:t>1</m:t>
+                </m:r>
+              </m:sub>
+              <m:sup>
+                <m:r>
+                  <w:rPr>
+                    <w:rFonts w:ascii="Cambria Math" w:hAnsi="Cambria Math" w:cs="Times New Roman"/>
+                    <w:sz w:val="28"/>
+                    <w:szCs w:val="28"/>
+                  </w:rPr>
+                  <m:t>(1)</m:t>
+                </m:r>
+              </m:sup>
+            </m:sSubSup>
+          </m:e>
+        </m:d>
+      </m:oMath>
+      <w:r>
+        <w:rPr>
+          <w:rFonts w:ascii="Times New Roman" w:hAnsi="Times New Roman" w:cs="Times New Roman"/>
+          <w:sz w:val="28"/>
+          <w:szCs w:val="28"/>
+        </w:rPr>
+        <w:t xml:space="preserve"> from its full conditional by fixing the values of the other variables to </w:t>
+      </w:r>
+      <m:oMath>
+        <m:sSubSup>
+          <m:sSubSupPr>
+            <m:ctrlPr>
+              <w:rPr>
+                <w:rFonts w:ascii="Cambria Math" w:hAnsi="Cambria Math" w:cs="Times New Roman"/>
+                <w:i/>
+                <w:iCs/>
+                <w:sz w:val="28"/>
+                <w:szCs w:val="28"/>
+              </w:rPr>
+            </m:ctrlPr>
+          </m:sSubSupPr>
+          <m:e>
+            <m:r>
+              <w:rPr>
+                <w:rFonts w:ascii="Cambria Math" w:hAnsi="Cambria Math" w:cs="Times New Roman"/>
+                <w:sz w:val="28"/>
+                <w:szCs w:val="28"/>
+              </w:rPr>
+              <m:t>θ</m:t>
+            </m:r>
+          </m:e>
+          <m:sub>
+            <m:r>
+              <w:rPr>
+                <w:rFonts w:ascii="Cambria Math" w:hAnsi="Cambria Math" w:cs="Times New Roman"/>
+                <w:sz w:val="28"/>
+                <w:szCs w:val="28"/>
+              </w:rPr>
+              <m:t>2</m:t>
+            </m:r>
+          </m:sub>
+          <m:sup>
+            <m:r>
+              <w:rPr>
+                <w:rFonts w:ascii="Cambria Math" w:hAnsi="Cambria Math" w:cs="Times New Roman"/>
+                <w:sz w:val="28"/>
+                <w:szCs w:val="28"/>
+              </w:rPr>
+              <m:t>(0)</m:t>
+            </m:r>
+          </m:sup>
+        </m:sSubSup>
+        <m:r>
+          <w:rPr>
+            <w:rFonts w:ascii="Cambria Math" w:hAnsi="Cambria Math" w:cs="Times New Roman"/>
+            <w:sz w:val="28"/>
+            <w:szCs w:val="28"/>
+          </w:rPr>
+          <m:t>,…,</m:t>
+        </m:r>
+        <m:sSubSup>
+          <m:sSubSupPr>
+            <m:ctrlPr>
+              <w:rPr>
+                <w:rFonts w:ascii="Cambria Math" w:hAnsi="Cambria Math" w:cs="Times New Roman"/>
+                <w:i/>
+                <w:iCs/>
+                <w:sz w:val="28"/>
+                <w:szCs w:val="28"/>
+              </w:rPr>
+            </m:ctrlPr>
+          </m:sSubSupPr>
+          <m:e>
+            <m:r>
+              <w:rPr>
+                <w:rFonts w:ascii="Cambria Math" w:hAnsi="Cambria Math" w:cs="Times New Roman"/>
+                <w:sz w:val="28"/>
+                <w:szCs w:val="28"/>
+              </w:rPr>
+              <m:t>θ</m:t>
+            </m:r>
+          </m:e>
+          <m:sub>
+            <m:r>
+              <w:rPr>
+                <w:rFonts w:ascii="Cambria Math" w:hAnsi="Cambria Math" w:cs="Times New Roman"/>
+                <w:sz w:val="28"/>
+                <w:szCs w:val="28"/>
+                <w:lang w:val="it-IT"/>
+              </w:rPr>
+              <m:t>n</m:t>
+            </m:r>
+          </m:sub>
+          <m:sup>
+            <m:r>
+              <w:rPr>
+                <w:rFonts w:ascii="Cambria Math" w:hAnsi="Cambria Math" w:cs="Times New Roman"/>
+                <w:sz w:val="28"/>
+                <w:szCs w:val="28"/>
+              </w:rPr>
+              <m:t>(0)</m:t>
+            </m:r>
+          </m:sup>
+        </m:sSubSup>
+      </m:oMath>
+      <w:r>
+        <w:rPr>
+          <w:rFonts w:ascii="Times New Roman" w:hAnsi="Times New Roman" w:cs="Times New Roman"/>
+          <w:sz w:val="28"/>
+          <w:szCs w:val="28"/>
+        </w:rPr>
+        <w:t xml:space="preserve">, </w:t>
+      </w:r>
+      <w:proofErr w:type="gramStart"/>
+      <w:r>
+        <w:rPr>
+          <w:rFonts w:ascii="Times New Roman" w:hAnsi="Times New Roman" w:cs="Times New Roman"/>
+          <w:sz w:val="28"/>
+          <w:szCs w:val="28"/>
+        </w:rPr>
+        <w:t>i.e.</w:t>
+      </w:r>
+      <w:proofErr w:type="gramEnd"/>
+      <w:r>
+        <w:rPr>
+          <w:rFonts w:ascii="Times New Roman" w:hAnsi="Times New Roman" w:cs="Times New Roman"/>
+          <w:sz w:val="28"/>
+          <w:szCs w:val="28"/>
+        </w:rPr>
+        <w:t xml:space="preserve"> sample from </w:t>
+      </w:r>
+      <m:oMath>
+        <m:r>
+          <m:rPr>
+            <m:sty m:val="p"/>
+          </m:rPr>
+          <w:rPr>
+            <w:rFonts w:ascii="Cambria Math" w:hAnsi="Cambria Math" w:cs="Times New Roman"/>
+            <w:sz w:val="28"/>
+            <w:szCs w:val="28"/>
+          </w:rPr>
+          <m:t> </m:t>
+        </m:r>
+        <m:r>
+          <w:rPr>
+            <w:rFonts w:ascii="Cambria Math" w:hAnsi="Cambria Math" w:cs="Times New Roman"/>
+            <w:sz w:val="28"/>
+            <w:szCs w:val="28"/>
+            <w:lang w:val="it-IT"/>
+          </w:rPr>
+          <m:t>p</m:t>
+        </m:r>
+        <m:d>
+          <m:dPr>
+            <m:ctrlPr>
+              <w:rPr>
+                <w:rFonts w:ascii="Cambria Math" w:hAnsi="Cambria Math" w:cs="Times New Roman"/>
+                <w:i/>
+                <w:iCs/>
+                <w:sz w:val="28"/>
+                <w:szCs w:val="28"/>
+                <w:lang w:val="it-IT"/>
+              </w:rPr>
+            </m:ctrlPr>
+          </m:dPr>
+          <m:e>
+            <m:sSub>
+              <m:sSubPr>
+                <m:ctrlPr>
+                  <w:rPr>
+                    <w:rFonts w:ascii="Cambria Math" w:hAnsi="Cambria Math" w:cs="Times New Roman"/>
+                    <w:i/>
+                    <w:iCs/>
+                    <w:sz w:val="28"/>
+                    <w:szCs w:val="28"/>
+                    <w:lang w:val="it-IT"/>
+                  </w:rPr>
+                </m:ctrlPr>
+              </m:sSubPr>
+              <m:e>
+                <m:r>
+                  <w:rPr>
+                    <w:rFonts w:ascii="Cambria Math" w:hAnsi="Cambria Math" w:cs="Times New Roman"/>
+                    <w:sz w:val="28"/>
+                    <w:szCs w:val="28"/>
+                  </w:rPr>
+                  <m:t>θ</m:t>
+                </m:r>
+              </m:e>
+              <m:sub>
+                <m:r>
+                  <w:rPr>
+                    <w:rFonts w:ascii="Cambria Math" w:hAnsi="Cambria Math" w:cs="Times New Roman"/>
+                    <w:sz w:val="28"/>
+                    <w:szCs w:val="28"/>
+                  </w:rPr>
+                  <m:t>1</m:t>
+                </m:r>
+              </m:sub>
+            </m:sSub>
+          </m:e>
+          <m:e>
+            <m:sSubSup>
+              <m:sSubSupPr>
+                <m:ctrlPr>
+                  <w:rPr>
+                    <w:rFonts w:ascii="Cambria Math" w:hAnsi="Cambria Math" w:cs="Times New Roman"/>
+                    <w:i/>
+                    <w:iCs/>
+                    <w:sz w:val="28"/>
+                    <w:szCs w:val="28"/>
+                  </w:rPr>
+                </m:ctrlPr>
+              </m:sSubSupPr>
+              <m:e>
+                <m:r>
+                  <w:rPr>
+                    <w:rFonts w:ascii="Cambria Math" w:hAnsi="Cambria Math" w:cs="Times New Roman"/>
+                    <w:sz w:val="28"/>
+                    <w:szCs w:val="28"/>
+                  </w:rPr>
+                  <m:t>θ</m:t>
+                </m:r>
+              </m:e>
+              <m:sub>
+                <m:r>
+                  <w:rPr>
+                    <w:rFonts w:ascii="Cambria Math" w:hAnsi="Cambria Math" w:cs="Times New Roman"/>
+                    <w:sz w:val="28"/>
+                    <w:szCs w:val="28"/>
+                  </w:rPr>
+                  <m:t>2</m:t>
+                </m:r>
+              </m:sub>
+              <m:sup>
+                <m:r>
+                  <w:rPr>
+                    <w:rFonts w:ascii="Cambria Math" w:hAnsi="Cambria Math" w:cs="Times New Roman"/>
+                    <w:sz w:val="28"/>
+                    <w:szCs w:val="28"/>
+                  </w:rPr>
+                  <m:t>(0)</m:t>
+                </m:r>
+              </m:sup>
+            </m:sSubSup>
+            <m:r>
+              <w:rPr>
+                <w:rFonts w:ascii="Cambria Math" w:hAnsi="Cambria Math" w:cs="Times New Roman"/>
+                <w:sz w:val="28"/>
+                <w:szCs w:val="28"/>
+              </w:rPr>
+              <m:t>,…,</m:t>
+            </m:r>
+            <m:sSubSup>
+              <m:sSubSupPr>
+                <m:ctrlPr>
+                  <w:rPr>
+                    <w:rFonts w:ascii="Cambria Math" w:hAnsi="Cambria Math" w:cs="Times New Roman"/>
+                    <w:i/>
+                    <w:iCs/>
+                    <w:sz w:val="28"/>
+                    <w:szCs w:val="28"/>
+                  </w:rPr>
+                </m:ctrlPr>
+              </m:sSubSupPr>
+              <m:e>
+                <m:r>
+                  <w:rPr>
+                    <w:rFonts w:ascii="Cambria Math" w:hAnsi="Cambria Math" w:cs="Times New Roman"/>
+                    <w:sz w:val="28"/>
+                    <w:szCs w:val="28"/>
+                  </w:rPr>
+                  <m:t>θ</m:t>
+                </m:r>
+              </m:e>
+              <m:sub>
+                <m:r>
+                  <w:rPr>
+                    <w:rFonts w:ascii="Cambria Math" w:hAnsi="Cambria Math" w:cs="Times New Roman"/>
+                    <w:sz w:val="28"/>
+                    <w:szCs w:val="28"/>
+                    <w:lang w:val="it-IT"/>
+                  </w:rPr>
+                  <m:t>n</m:t>
+                </m:r>
+              </m:sub>
+              <m:sup>
+                <m:r>
+                  <w:rPr>
+                    <w:rFonts w:ascii="Cambria Math" w:hAnsi="Cambria Math" w:cs="Times New Roman"/>
+                    <w:sz w:val="28"/>
+                    <w:szCs w:val="28"/>
+                  </w:rPr>
+                  <m:t>(0)</m:t>
+                </m:r>
+              </m:sup>
+            </m:sSubSup>
+            <m:r>
+              <w:rPr>
+                <w:rFonts w:ascii="Cambria Math" w:hAnsi="Cambria Math" w:cs="Times New Roman"/>
+                <w:sz w:val="28"/>
+                <w:szCs w:val="28"/>
+              </w:rPr>
+              <m:t>,</m:t>
+            </m:r>
+            <m:bar>
+              <m:barPr>
+                <m:ctrlPr>
+                  <w:rPr>
+                    <w:rFonts w:ascii="Cambria Math" w:hAnsi="Cambria Math" w:cs="Times New Roman"/>
+                    <w:i/>
+                    <w:iCs/>
+                    <w:sz w:val="28"/>
+                    <w:szCs w:val="28"/>
+                    <w:lang w:val="it-IT"/>
+                  </w:rPr>
+                </m:ctrlPr>
+              </m:barPr>
+              <m:e>
+                <m:r>
+                  <w:rPr>
+                    <w:rFonts w:ascii="Cambria Math" w:hAnsi="Cambria Math" w:cs="Times New Roman"/>
+                    <w:sz w:val="28"/>
+                    <w:szCs w:val="28"/>
+                    <w:lang w:val="it-IT"/>
+                  </w:rPr>
+                  <m:t>y</m:t>
+                </m:r>
+              </m:e>
+            </m:bar>
+          </m:e>
+        </m:d>
+      </m:oMath>
+      <w:r>
+        <w:rPr>
+          <w:rFonts w:ascii="Times New Roman" w:hAnsi="Times New Roman" w:cs="Times New Roman"/>
+          <w:sz w:val="28"/>
+          <w:szCs w:val="28"/>
+        </w:rPr>
+        <w:t>;</w:t>
+      </w:r>
+    </w:p>
+    <w:p>
+      <w:pPr>
+        <w:rPr>
+          <w:rFonts w:ascii="Times New Roman" w:hAnsi="Times New Roman" w:cs="Times New Roman"/>
+          <w:sz w:val="28"/>
+          <w:szCs w:val="28"/>
+        </w:rPr>
+      </w:pPr>
+      <w:r>
+        <w:rPr>
+          <w:rFonts w:ascii="Times New Roman" w:hAnsi="Times New Roman" w:cs="Times New Roman"/>
+          <w:sz w:val="28"/>
+          <w:szCs w:val="28"/>
+        </w:rPr>
+        <w:t xml:space="preserve">3.    select </w:t>
+      </w:r>
+      <m:oMath>
+        <m:sSub>
+          <m:sSubPr>
+            <m:ctrlPr>
+              <w:rPr>
+                <w:rFonts w:ascii="Cambria Math" w:hAnsi="Cambria Math" w:cs="Times New Roman"/>
+                <w:i/>
+                <w:iCs/>
+                <w:sz w:val="28"/>
+                <w:szCs w:val="28"/>
+                <w:lang w:val="it-IT"/>
+              </w:rPr>
+            </m:ctrlPr>
+          </m:sSubPr>
+          <m:e>
+            <m:r>
+              <w:rPr>
+                <w:rFonts w:ascii="Cambria Math" w:hAnsi="Cambria Math" w:cs="Times New Roman"/>
+                <w:sz w:val="28"/>
+                <w:szCs w:val="28"/>
+              </w:rPr>
+              <m:t>θ</m:t>
+            </m:r>
+          </m:e>
+          <m:sub>
+            <m:r>
+              <w:rPr>
+                <w:rFonts w:ascii="Cambria Math" w:hAnsi="Cambria Math" w:cs="Times New Roman"/>
+                <w:sz w:val="28"/>
+                <w:szCs w:val="28"/>
+              </w:rPr>
+              <m:t>2</m:t>
+            </m:r>
+          </m:sub>
+        </m:sSub>
+      </m:oMath>
+      <w:r>
+        <w:rPr>
+          <w:rFonts w:ascii="Times New Roman" w:hAnsi="Times New Roman" w:cs="Times New Roman"/>
+          <w:sz w:val="28"/>
+          <w:szCs w:val="28"/>
+        </w:rPr>
+        <w:t xml:space="preserve"> and draw a sample from </w:t>
+      </w:r>
+      <m:oMath>
+        <m:r>
+          <w:rPr>
+            <w:rFonts w:ascii="Cambria Math" w:hAnsi="Cambria Math" w:cs="Times New Roman"/>
+            <w:sz w:val="28"/>
+            <w:szCs w:val="28"/>
+            <w:lang w:val="it-IT"/>
+          </w:rPr>
+          <m:t>p</m:t>
+        </m:r>
+        <m:d>
+          <m:dPr>
+            <m:ctrlPr>
+              <w:rPr>
+                <w:rFonts w:ascii="Cambria Math" w:hAnsi="Cambria Math" w:cs="Times New Roman"/>
+                <w:i/>
+                <w:iCs/>
+                <w:sz w:val="28"/>
+                <w:szCs w:val="28"/>
+                <w:lang w:val="it-IT"/>
+              </w:rPr>
+            </m:ctrlPr>
+          </m:dPr>
+          <m:e>
+            <m:sSub>
+              <m:sSubPr>
+                <m:ctrlPr>
+                  <w:rPr>
+                    <w:rFonts w:ascii="Cambria Math" w:hAnsi="Cambria Math" w:cs="Times New Roman"/>
+                    <w:i/>
+                    <w:iCs/>
+                    <w:sz w:val="28"/>
+                    <w:szCs w:val="28"/>
+                    <w:lang w:val="it-IT"/>
+                  </w:rPr>
+                </m:ctrlPr>
+              </m:sSubPr>
+              <m:e>
+                <m:r>
+                  <w:rPr>
+                    <w:rFonts w:ascii="Cambria Math" w:hAnsi="Cambria Math" w:cs="Times New Roman"/>
+                    <w:sz w:val="28"/>
+                    <w:szCs w:val="28"/>
+                  </w:rPr>
+                  <m:t>θ</m:t>
+                </m:r>
+              </m:e>
+              <m:sub>
+                <m:r>
+                  <w:rPr>
+                    <w:rFonts w:ascii="Cambria Math" w:hAnsi="Cambria Math" w:cs="Times New Roman"/>
+                    <w:sz w:val="28"/>
+                    <w:szCs w:val="28"/>
+                  </w:rPr>
+                  <m:t>2</m:t>
+                </m:r>
+              </m:sub>
+            </m:sSub>
+          </m:e>
+          <m:e>
+            <m:sSubSup>
+              <m:sSubSupPr>
+                <m:ctrlPr>
+                  <w:rPr>
+                    <w:rFonts w:ascii="Cambria Math" w:hAnsi="Cambria Math" w:cs="Times New Roman"/>
+                    <w:i/>
+                    <w:iCs/>
+                    <w:sz w:val="28"/>
+                    <w:szCs w:val="28"/>
+                  </w:rPr>
+                </m:ctrlPr>
+              </m:sSubSupPr>
+              <m:e>
+                <m:r>
+                  <w:rPr>
+                    <w:rFonts w:ascii="Cambria Math" w:hAnsi="Cambria Math" w:cs="Times New Roman"/>
+                    <w:sz w:val="28"/>
+                    <w:szCs w:val="28"/>
+                  </w:rPr>
+                  <m:t>θ</m:t>
+                </m:r>
+              </m:e>
+              <m:sub>
+                <m:r>
+                  <w:rPr>
+                    <w:rFonts w:ascii="Cambria Math" w:hAnsi="Cambria Math" w:cs="Times New Roman"/>
+                    <w:sz w:val="28"/>
+                    <w:szCs w:val="28"/>
+                  </w:rPr>
+                  <m:t>1</m:t>
+                </m:r>
+              </m:sub>
+              <m:sup>
+                <m:r>
+                  <w:rPr>
+                    <w:rFonts w:ascii="Cambria Math" w:hAnsi="Cambria Math" w:cs="Times New Roman"/>
+                    <w:sz w:val="28"/>
+                    <w:szCs w:val="28"/>
+                  </w:rPr>
+                  <m:t>(1)</m:t>
+                </m:r>
+              </m:sup>
+            </m:sSubSup>
+            <m:r>
+              <w:rPr>
+                <w:rFonts w:ascii="Cambria Math" w:hAnsi="Cambria Math" w:cs="Times New Roman"/>
+                <w:sz w:val="28"/>
+                <w:szCs w:val="28"/>
+              </w:rPr>
+              <m:t>, …,</m:t>
+            </m:r>
+            <m:sSubSup>
+              <m:sSubSupPr>
+                <m:ctrlPr>
+                  <w:rPr>
+                    <w:rFonts w:ascii="Cambria Math" w:hAnsi="Cambria Math" w:cs="Times New Roman"/>
+                    <w:i/>
+                    <w:iCs/>
+                    <w:sz w:val="28"/>
+                    <w:szCs w:val="28"/>
+                  </w:rPr>
+                </m:ctrlPr>
+              </m:sSubSupPr>
+              <m:e>
+                <m:r>
+                  <w:rPr>
+                    <w:rFonts w:ascii="Cambria Math" w:hAnsi="Cambria Math" w:cs="Times New Roman"/>
+                    <w:sz w:val="28"/>
+                    <w:szCs w:val="28"/>
+                  </w:rPr>
+                  <m:t>θ</m:t>
+                </m:r>
+              </m:e>
+              <m:sub>
+                <m:r>
+                  <w:rPr>
+                    <w:rFonts w:ascii="Cambria Math" w:hAnsi="Cambria Math" w:cs="Times New Roman"/>
+                    <w:sz w:val="28"/>
+                    <w:szCs w:val="28"/>
+                    <w:lang w:val="it-IT"/>
+                  </w:rPr>
+                  <m:t>n</m:t>
+                </m:r>
+              </m:sub>
+              <m:sup>
+                <m:r>
+                  <w:rPr>
+                    <w:rFonts w:ascii="Cambria Math" w:hAnsi="Cambria Math" w:cs="Times New Roman"/>
+                    <w:sz w:val="28"/>
+                    <w:szCs w:val="28"/>
+                  </w:rPr>
+                  <m:t>(0)</m:t>
+                </m:r>
+              </m:sup>
+            </m:sSubSup>
+            <m:r>
+              <w:rPr>
+                <w:rFonts w:ascii="Cambria Math" w:hAnsi="Cambria Math" w:cs="Times New Roman"/>
+                <w:sz w:val="28"/>
+                <w:szCs w:val="28"/>
+              </w:rPr>
+              <m:t>,</m:t>
+            </m:r>
+            <m:bar>
+              <m:barPr>
+                <m:ctrlPr>
+                  <w:rPr>
+                    <w:rFonts w:ascii="Cambria Math" w:hAnsi="Cambria Math" w:cs="Times New Roman"/>
+                    <w:i/>
+                    <w:iCs/>
+                    <w:sz w:val="28"/>
+                    <w:szCs w:val="28"/>
+                    <w:lang w:val="it-IT"/>
+                  </w:rPr>
+                </m:ctrlPr>
+              </m:barPr>
+              <m:e>
+                <m:r>
+                  <w:rPr>
+                    <w:rFonts w:ascii="Cambria Math" w:hAnsi="Cambria Math" w:cs="Times New Roman"/>
+                    <w:sz w:val="28"/>
+                    <w:szCs w:val="28"/>
+                    <w:lang w:val="it-IT"/>
+                  </w:rPr>
+                  <m:t>y</m:t>
+                </m:r>
+              </m:e>
+            </m:bar>
+          </m:e>
+        </m:d>
+      </m:oMath>
+      <w:r>
+        <w:rPr>
+          <w:rFonts w:ascii="Times New Roman" w:hAnsi="Times New Roman" w:cs="Times New Roman"/>
+          <w:sz w:val="28"/>
+          <w:szCs w:val="28"/>
+        </w:rPr>
+        <w:t xml:space="preserve">, using the updated value of </w:t>
+      </w:r>
+      <m:oMath>
+        <m:sSub>
+          <m:sSubPr>
+            <m:ctrlPr>
+              <w:rPr>
+                <w:rFonts w:ascii="Cambria Math" w:hAnsi="Cambria Math" w:cs="Times New Roman"/>
+                <w:i/>
+                <w:iCs/>
+                <w:sz w:val="28"/>
+                <w:szCs w:val="28"/>
+                <w:lang w:val="it-IT"/>
+              </w:rPr>
+            </m:ctrlPr>
+          </m:sSubPr>
+          <m:e>
+            <m:r>
+              <w:rPr>
+                <w:rFonts w:ascii="Cambria Math" w:hAnsi="Cambria Math" w:cs="Times New Roman"/>
+                <w:sz w:val="28"/>
+                <w:szCs w:val="28"/>
+              </w:rPr>
+              <m:t>θ</m:t>
+            </m:r>
+          </m:e>
+          <m:sub>
+            <m:r>
+              <w:rPr>
+                <w:rFonts w:ascii="Cambria Math" w:hAnsi="Cambria Math" w:cs="Times New Roman"/>
+                <w:sz w:val="28"/>
+                <w:szCs w:val="28"/>
+              </w:rPr>
+              <m:t>1</m:t>
+            </m:r>
+          </m:sub>
+        </m:sSub>
+      </m:oMath>
+      <w:r>
+        <w:rPr>
+          <w:rFonts w:ascii="Times New Roman" w:hAnsi="Times New Roman" w:cs="Times New Roman"/>
+          <w:sz w:val="28"/>
+          <w:szCs w:val="28"/>
+        </w:rPr>
+        <w:t>;</w:t>
+      </w:r>
+    </w:p>
+    <w:p>
+      <w:pPr>
+        <w:rPr>
+          <w:rFonts w:ascii="Times New Roman" w:hAnsi="Times New Roman" w:cs="Times New Roman"/>
+          <w:sz w:val="28"/>
+          <w:szCs w:val="28"/>
+        </w:rPr>
+      </w:pPr>
+      <w:r>
+        <w:rPr>
+          <w:rFonts w:ascii="Cambria Math" w:hAnsi="Cambria Math" w:cs="Cambria Math"/>
+          <w:sz w:val="28"/>
+          <w:szCs w:val="28"/>
+        </w:rPr>
+        <w:t>⋮</w:t>
+      </w:r>
+    </w:p>
+    <w:p>
+      <w:pPr>
+        <w:numPr>
+          <w:ilvl w:val="0"/>
+          <w:numId w:val="3"/>
+        </w:numPr>
+        <w:rPr>
+          <w:rFonts w:ascii="Times New Roman" w:hAnsi="Times New Roman" w:cs="Times New Roman"/>
+          <w:sz w:val="28"/>
+          <w:szCs w:val="28"/>
+        </w:rPr>
+      </w:pPr>
+      <w:r>
+        <w:rPr>
+          <w:rFonts w:ascii="Times New Roman" w:hAnsi="Times New Roman" w:cs="Times New Roman"/>
+          <w:sz w:val="28"/>
+          <w:szCs w:val="28"/>
+        </w:rPr>
+        <w:t xml:space="preserve">select </w:t>
+      </w:r>
+      <m:oMath>
+        <m:sSub>
+          <m:sSubPr>
+            <m:ctrlPr>
+              <w:rPr>
+                <w:rFonts w:ascii="Cambria Math" w:hAnsi="Cambria Math" w:cs="Times New Roman"/>
+                <w:i/>
+                <w:iCs/>
+                <w:sz w:val="28"/>
+                <w:szCs w:val="28"/>
+                <w:lang w:val="it-IT"/>
+              </w:rPr>
+            </m:ctrlPr>
+          </m:sSubPr>
+          <m:e>
+            <m:r>
+              <w:rPr>
+                <w:rFonts w:ascii="Cambria Math" w:hAnsi="Cambria Math" w:cs="Times New Roman"/>
+                <w:sz w:val="28"/>
+                <w:szCs w:val="28"/>
+              </w:rPr>
+              <m:t>θ</m:t>
+            </m:r>
+          </m:e>
+          <m:sub>
+            <m:r>
+              <w:rPr>
+                <w:rFonts w:ascii="Cambria Math" w:hAnsi="Cambria Math" w:cs="Times New Roman"/>
+                <w:sz w:val="28"/>
+                <w:szCs w:val="28"/>
+                <w:lang w:val="it-IT"/>
+              </w:rPr>
+              <m:t>n</m:t>
+            </m:r>
+          </m:sub>
+        </m:sSub>
+      </m:oMath>
+      <w:r>
+        <w:rPr>
+          <w:rFonts w:ascii="Times New Roman" w:hAnsi="Times New Roman" w:cs="Times New Roman"/>
+          <w:sz w:val="28"/>
+          <w:szCs w:val="28"/>
+        </w:rPr>
+        <w:t xml:space="preserve"> and draw a sample from </w:t>
+      </w:r>
+      <m:oMath>
+        <m:r>
+          <w:rPr>
+            <w:rFonts w:ascii="Cambria Math" w:hAnsi="Cambria Math" w:cs="Times New Roman"/>
+            <w:sz w:val="28"/>
+            <w:szCs w:val="28"/>
+            <w:lang w:val="it-IT"/>
+          </w:rPr>
+          <m:t>p</m:t>
+        </m:r>
+        <m:d>
+          <m:dPr>
+            <m:ctrlPr>
+              <w:rPr>
+                <w:rFonts w:ascii="Cambria Math" w:hAnsi="Cambria Math" w:cs="Times New Roman"/>
+                <w:i/>
+                <w:iCs/>
+                <w:sz w:val="28"/>
+                <w:szCs w:val="28"/>
+                <w:lang w:val="it-IT"/>
+              </w:rPr>
+            </m:ctrlPr>
+          </m:dPr>
+          <m:e>
+            <m:sSub>
+              <m:sSubPr>
+                <m:ctrlPr>
+                  <w:rPr>
+                    <w:rFonts w:ascii="Cambria Math" w:hAnsi="Cambria Math" w:cs="Times New Roman"/>
+                    <w:i/>
+                    <w:iCs/>
+                    <w:sz w:val="28"/>
+                    <w:szCs w:val="28"/>
+                    <w:lang w:val="it-IT"/>
+                  </w:rPr>
+                </m:ctrlPr>
+              </m:sSubPr>
+              <m:e>
+                <m:r>
+                  <w:rPr>
+                    <w:rFonts w:ascii="Cambria Math" w:hAnsi="Cambria Math" w:cs="Times New Roman"/>
+                    <w:sz w:val="28"/>
+                    <w:szCs w:val="28"/>
+                  </w:rPr>
+                  <m:t>θ</m:t>
+                </m:r>
+              </m:e>
+              <m:sub>
+                <m:r>
+                  <w:rPr>
+                    <w:rFonts w:ascii="Cambria Math" w:hAnsi="Cambria Math" w:cs="Times New Roman"/>
+                    <w:sz w:val="28"/>
+                    <w:szCs w:val="28"/>
+                    <w:lang w:val="it-IT"/>
+                  </w:rPr>
+                  <m:t>n</m:t>
+                </m:r>
+              </m:sub>
+            </m:sSub>
+          </m:e>
+          <m:e>
+            <m:sSubSup>
+              <m:sSubSupPr>
+                <m:ctrlPr>
+                  <w:rPr>
+                    <w:rFonts w:ascii="Cambria Math" w:hAnsi="Cambria Math" w:cs="Times New Roman"/>
+                    <w:i/>
+                    <w:iCs/>
+                    <w:sz w:val="28"/>
+                    <w:szCs w:val="28"/>
+                  </w:rPr>
+                </m:ctrlPr>
+              </m:sSubSupPr>
+              <m:e>
+                <m:r>
+                  <w:rPr>
+                    <w:rFonts w:ascii="Cambria Math" w:hAnsi="Cambria Math" w:cs="Times New Roman"/>
+                    <w:sz w:val="28"/>
+                    <w:szCs w:val="28"/>
+                  </w:rPr>
+                  <m:t>θ</m:t>
+                </m:r>
+              </m:e>
+              <m:sub>
+                <m:r>
+                  <w:rPr>
+                    <w:rFonts w:ascii="Cambria Math" w:hAnsi="Cambria Math" w:cs="Times New Roman"/>
+                    <w:sz w:val="28"/>
+                    <w:szCs w:val="28"/>
+                  </w:rPr>
+                  <m:t>1</m:t>
+                </m:r>
+              </m:sub>
+              <m:sup>
+                <m:r>
+                  <w:rPr>
+                    <w:rFonts w:ascii="Cambria Math" w:hAnsi="Cambria Math" w:cs="Times New Roman"/>
+                    <w:sz w:val="28"/>
+                    <w:szCs w:val="28"/>
+                  </w:rPr>
+                  <m:t>(1)</m:t>
+                </m:r>
+              </m:sup>
+            </m:sSubSup>
+            <m:r>
+              <w:rPr>
+                <w:rFonts w:ascii="Cambria Math" w:hAnsi="Cambria Math" w:cs="Times New Roman"/>
+                <w:sz w:val="28"/>
+                <w:szCs w:val="28"/>
+              </w:rPr>
+              <m:t>,</m:t>
+            </m:r>
+            <m:sSubSup>
+              <m:sSubSupPr>
+                <m:ctrlPr>
+                  <w:rPr>
+                    <w:rFonts w:ascii="Cambria Math" w:hAnsi="Cambria Math" w:cs="Times New Roman"/>
+                    <w:i/>
+                    <w:iCs/>
+                    <w:sz w:val="28"/>
+                    <w:szCs w:val="28"/>
+                  </w:rPr>
+                </m:ctrlPr>
+              </m:sSubSupPr>
+              <m:e>
+                <m:r>
+                  <w:rPr>
+                    <w:rFonts w:ascii="Cambria Math" w:hAnsi="Cambria Math" w:cs="Times New Roman"/>
+                    <w:sz w:val="28"/>
+                    <w:szCs w:val="28"/>
+                  </w:rPr>
+                  <m:t>…,θ</m:t>
+                </m:r>
+              </m:e>
+              <m:sub>
+                <m:r>
+                  <w:rPr>
+                    <w:rFonts w:ascii="Cambria Math" w:hAnsi="Cambria Math" w:cs="Times New Roman"/>
+                    <w:sz w:val="28"/>
+                    <w:szCs w:val="28"/>
+                    <w:lang w:val="it-IT"/>
+                  </w:rPr>
+                  <m:t>n</m:t>
+                </m:r>
+                <m:r>
+                  <w:rPr>
+                    <w:rFonts w:ascii="Cambria Math" w:hAnsi="Cambria Math" w:cs="Times New Roman"/>
+                    <w:sz w:val="28"/>
+                    <w:szCs w:val="28"/>
+                  </w:rPr>
+                  <m:t>-1</m:t>
+                </m:r>
+              </m:sub>
+              <m:sup>
+                <m:r>
+                  <w:rPr>
+                    <w:rFonts w:ascii="Cambria Math" w:hAnsi="Cambria Math" w:cs="Times New Roman"/>
+                    <w:sz w:val="28"/>
+                    <w:szCs w:val="28"/>
+                  </w:rPr>
+                  <m:t>(1)</m:t>
+                </m:r>
+              </m:sup>
+            </m:sSubSup>
+            <m:r>
+              <w:rPr>
+                <w:rFonts w:ascii="Cambria Math" w:hAnsi="Cambria Math" w:cs="Times New Roman"/>
+                <w:sz w:val="28"/>
+                <w:szCs w:val="28"/>
+              </w:rPr>
+              <m:t>,</m:t>
+            </m:r>
+            <m:bar>
+              <m:barPr>
+                <m:ctrlPr>
+                  <w:rPr>
+                    <w:rFonts w:ascii="Cambria Math" w:hAnsi="Cambria Math" w:cs="Times New Roman"/>
+                    <w:i/>
+                    <w:iCs/>
+                    <w:sz w:val="28"/>
+                    <w:szCs w:val="28"/>
+                    <w:lang w:val="it-IT"/>
+                  </w:rPr>
+                </m:ctrlPr>
+              </m:barPr>
+              <m:e>
+                <m:r>
+                  <w:rPr>
+                    <w:rFonts w:ascii="Cambria Math" w:hAnsi="Cambria Math" w:cs="Times New Roman"/>
+                    <w:sz w:val="28"/>
+                    <w:szCs w:val="28"/>
+                    <w:lang w:val="it-IT"/>
+                  </w:rPr>
+                  <m:t>y</m:t>
+                </m:r>
+              </m:e>
+            </m:bar>
+          </m:e>
+        </m:d>
+      </m:oMath>
+      <w:r>
+        <w:rPr>
+          <w:rFonts w:ascii="Times New Roman" w:hAnsi="Times New Roman" w:cs="Times New Roman"/>
+          <w:sz w:val="28"/>
+          <w:szCs w:val="28"/>
+        </w:rPr>
+        <w:t xml:space="preserve">, using all the previously updated </w:t>
+      </w:r>
+      <w:proofErr w:type="gramStart"/>
+      <w:r>
+        <w:rPr>
+          <w:rFonts w:ascii="Times New Roman" w:hAnsi="Times New Roman" w:cs="Times New Roman"/>
+          <w:sz w:val="28"/>
+          <w:szCs w:val="28"/>
+        </w:rPr>
+        <w:t>values;</w:t>
+      </w:r>
+      <w:proofErr w:type="gramEnd"/>
+    </w:p>
+    <w:p>
+      <w:pPr>
+        <w:numPr>
+          <w:ilvl w:val="0"/>
+          <w:numId w:val="3"/>
+        </w:numPr>
+        <w:rPr>
+          <w:rFonts w:ascii="Times New Roman" w:hAnsi="Times New Roman" w:cs="Times New Roman"/>
+          <w:sz w:val="28"/>
+          <w:szCs w:val="28"/>
+        </w:rPr>
+      </w:pPr>
+      <w:r>
+        <w:rPr>
+          <w:rFonts w:ascii="Times New Roman" w:hAnsi="Times New Roman" w:cs="Times New Roman"/>
+          <w:sz w:val="28"/>
+          <w:szCs w:val="28"/>
+        </w:rPr>
+        <w:t xml:space="preserve">build the vector </w:t>
+      </w:r>
+      <m:oMath>
+        <m:sSup>
+          <m:sSupPr>
+            <m:ctrlPr>
+              <w:rPr>
+                <w:rFonts w:ascii="Cambria Math" w:hAnsi="Cambria Math" w:cs="Times New Roman"/>
+                <w:i/>
+                <w:iCs/>
+                <w:sz w:val="28"/>
+                <w:szCs w:val="28"/>
+              </w:rPr>
+            </m:ctrlPr>
+          </m:sSupPr>
+          <m:e>
+            <m:r>
+              <w:rPr>
+                <w:rFonts w:ascii="Cambria Math" w:hAnsi="Cambria Math" w:cs="Times New Roman"/>
+                <w:sz w:val="28"/>
+                <w:szCs w:val="28"/>
+              </w:rPr>
+              <m:t>θ</m:t>
+            </m:r>
+          </m:e>
+          <m:sup>
+            <m:r>
+              <w:rPr>
+                <w:rFonts w:ascii="Cambria Math" w:hAnsi="Cambria Math" w:cs="Times New Roman"/>
+                <w:sz w:val="28"/>
+                <w:szCs w:val="28"/>
+              </w:rPr>
+              <m:t>(1)</m:t>
+            </m:r>
+          </m:sup>
+        </m:sSup>
+        <m:r>
+          <w:rPr>
+            <w:rFonts w:ascii="Cambria Math" w:hAnsi="Cambria Math" w:cs="Times New Roman"/>
+            <w:sz w:val="28"/>
+            <w:szCs w:val="28"/>
+          </w:rPr>
+          <m:t>=</m:t>
+        </m:r>
+        <m:d>
+          <m:dPr>
+            <m:begChr m:val="{"/>
+            <m:endChr m:val="}"/>
+            <m:ctrlPr>
+              <w:rPr>
+                <w:rFonts w:ascii="Cambria Math" w:hAnsi="Cambria Math" w:cs="Times New Roman"/>
+                <w:i/>
+                <w:iCs/>
+                <w:sz w:val="28"/>
+                <w:szCs w:val="28"/>
+                <w:lang w:val="it-IT"/>
+              </w:rPr>
+            </m:ctrlPr>
+          </m:dPr>
+          <m:e>
+            <m:sSubSup>
+              <m:sSubSupPr>
+                <m:ctrlPr>
+                  <w:rPr>
+                    <w:rFonts w:ascii="Cambria Math" w:hAnsi="Cambria Math" w:cs="Times New Roman"/>
+                    <w:i/>
+                    <w:iCs/>
+                    <w:sz w:val="28"/>
+                    <w:szCs w:val="28"/>
+                  </w:rPr>
+                </m:ctrlPr>
+              </m:sSubSupPr>
+              <m:e>
+                <m:r>
+                  <w:rPr>
+                    <w:rFonts w:ascii="Cambria Math" w:hAnsi="Cambria Math" w:cs="Times New Roman"/>
+                    <w:sz w:val="28"/>
+                    <w:szCs w:val="28"/>
+                  </w:rPr>
+                  <m:t>θ</m:t>
+                </m:r>
+              </m:e>
+              <m:sub>
+                <m:r>
+                  <w:rPr>
+                    <w:rFonts w:ascii="Cambria Math" w:hAnsi="Cambria Math" w:cs="Times New Roman"/>
+                    <w:sz w:val="28"/>
+                    <w:szCs w:val="28"/>
+                  </w:rPr>
+                  <m:t>1</m:t>
+                </m:r>
+              </m:sub>
+              <m:sup>
+                <m:r>
+                  <w:rPr>
+                    <w:rFonts w:ascii="Cambria Math" w:hAnsi="Cambria Math" w:cs="Times New Roman"/>
+                    <w:sz w:val="28"/>
+                    <w:szCs w:val="28"/>
+                  </w:rPr>
+                  <m:t>(1)</m:t>
+                </m:r>
+              </m:sup>
+            </m:sSubSup>
+            <m:r>
+              <w:rPr>
+                <w:rFonts w:ascii="Cambria Math" w:hAnsi="Cambria Math" w:cs="Times New Roman"/>
+                <w:sz w:val="28"/>
+                <w:szCs w:val="28"/>
+              </w:rPr>
+              <m:t>,…,</m:t>
+            </m:r>
+            <m:sSubSup>
+              <m:sSubSupPr>
+                <m:ctrlPr>
+                  <w:rPr>
+                    <w:rFonts w:ascii="Cambria Math" w:hAnsi="Cambria Math" w:cs="Times New Roman"/>
+                    <w:i/>
+                    <w:iCs/>
+                    <w:sz w:val="28"/>
+                    <w:szCs w:val="28"/>
+                  </w:rPr>
+                </m:ctrlPr>
+              </m:sSubSupPr>
+              <m:e>
+                <m:r>
+                  <w:rPr>
+                    <w:rFonts w:ascii="Cambria Math" w:hAnsi="Cambria Math" w:cs="Times New Roman"/>
+                    <w:sz w:val="28"/>
+                    <w:szCs w:val="28"/>
+                  </w:rPr>
+                  <m:t>θ</m:t>
+                </m:r>
+              </m:e>
+              <m:sub>
+                <m:r>
+                  <w:rPr>
+                    <w:rFonts w:ascii="Cambria Math" w:hAnsi="Cambria Math" w:cs="Times New Roman"/>
+                    <w:sz w:val="28"/>
+                    <w:szCs w:val="28"/>
+                    <w:lang w:val="it-IT"/>
+                  </w:rPr>
+                  <m:t>n</m:t>
+                </m:r>
+              </m:sub>
+              <m:sup>
+                <m:r>
+                  <w:rPr>
+                    <w:rFonts w:ascii="Cambria Math" w:hAnsi="Cambria Math" w:cs="Times New Roman"/>
+                    <w:sz w:val="28"/>
+                    <w:szCs w:val="28"/>
+                  </w:rPr>
+                  <m:t>(1)</m:t>
+                </m:r>
+              </m:sup>
+            </m:sSubSup>
+          </m:e>
+        </m:d>
+      </m:oMath>
+      <w:r>
+        <w:rPr>
+          <w:rFonts w:ascii="Times New Roman" w:hAnsi="Times New Roman" w:cs="Times New Roman"/>
+          <w:sz w:val="28"/>
+          <w:szCs w:val="28"/>
+        </w:rPr>
+        <w:t>;</w:t>
+      </w:r>
+    </w:p>
+    <w:p>
+      <w:pPr>
+        <w:numPr>
+          <w:ilvl w:val="0"/>
+          <w:numId w:val="3"/>
+        </w:numPr>
+        <w:rPr>
+          <w:rFonts w:ascii="Times New Roman" w:hAnsi="Times New Roman" w:cs="Times New Roman"/>
+          <w:sz w:val="28"/>
+          <w:szCs w:val="28"/>
+        </w:rPr>
+      </w:pPr>
+      <w:r>
+        <w:rPr>
+          <w:rFonts w:ascii="Times New Roman" w:hAnsi="Times New Roman" w:cs="Times New Roman"/>
+          <w:sz w:val="28"/>
+          <w:szCs w:val="28"/>
+        </w:rPr>
+        <w:t xml:space="preserve">build a sequence of vectors </w:t>
+      </w:r>
+      <m:oMath>
+        <m:sSup>
+          <m:sSupPr>
+            <m:ctrlPr>
+              <w:rPr>
+                <w:rFonts w:ascii="Cambria Math" w:hAnsi="Cambria Math" w:cs="Times New Roman"/>
+                <w:i/>
+                <w:iCs/>
+                <w:sz w:val="28"/>
+                <w:szCs w:val="28"/>
+              </w:rPr>
+            </m:ctrlPr>
+          </m:sSupPr>
+          <m:e>
+            <m:r>
+              <w:rPr>
+                <w:rFonts w:ascii="Cambria Math" w:hAnsi="Cambria Math" w:cs="Times New Roman"/>
+                <w:sz w:val="28"/>
+                <w:szCs w:val="28"/>
+              </w:rPr>
+              <m:t>θ</m:t>
+            </m:r>
+          </m:e>
+          <m:sup>
+            <m:r>
+              <w:rPr>
+                <w:rFonts w:ascii="Cambria Math" w:hAnsi="Cambria Math" w:cs="Times New Roman"/>
+                <w:sz w:val="28"/>
+                <w:szCs w:val="28"/>
+              </w:rPr>
+              <m:t>(0)</m:t>
+            </m:r>
+          </m:sup>
+        </m:sSup>
+        <m:r>
+          <w:rPr>
+            <w:rFonts w:ascii="Cambria Math" w:hAnsi="Cambria Math" w:cs="Times New Roman"/>
+            <w:sz w:val="28"/>
+            <w:szCs w:val="28"/>
+          </w:rPr>
+          <m:t>,</m:t>
+        </m:r>
+        <m:sSup>
+          <m:sSupPr>
+            <m:ctrlPr>
+              <w:rPr>
+                <w:rFonts w:ascii="Cambria Math" w:hAnsi="Cambria Math" w:cs="Times New Roman"/>
+                <w:i/>
+                <w:iCs/>
+                <w:sz w:val="28"/>
+                <w:szCs w:val="28"/>
+              </w:rPr>
+            </m:ctrlPr>
+          </m:sSupPr>
+          <m:e>
+            <m:r>
+              <w:rPr>
+                <w:rFonts w:ascii="Cambria Math" w:hAnsi="Cambria Math" w:cs="Times New Roman"/>
+                <w:sz w:val="28"/>
+                <w:szCs w:val="28"/>
+              </w:rPr>
+              <m:t>θ</m:t>
+            </m:r>
+          </m:e>
+          <m:sup>
+            <m:r>
+              <w:rPr>
+                <w:rFonts w:ascii="Cambria Math" w:hAnsi="Cambria Math" w:cs="Times New Roman"/>
+                <w:sz w:val="28"/>
+                <w:szCs w:val="28"/>
+              </w:rPr>
+              <m:t>(1)</m:t>
+            </m:r>
+          </m:sup>
+        </m:sSup>
+        <m:r>
+          <w:rPr>
+            <w:rFonts w:ascii="Cambria Math" w:hAnsi="Cambria Math" w:cs="Times New Roman"/>
+            <w:sz w:val="28"/>
+            <w:szCs w:val="28"/>
+          </w:rPr>
+          <m:t>,</m:t>
+        </m:r>
+        <m:sSup>
+          <m:sSupPr>
+            <m:ctrlPr>
+              <w:rPr>
+                <w:rFonts w:ascii="Cambria Math" w:hAnsi="Cambria Math" w:cs="Times New Roman"/>
+                <w:i/>
+                <w:iCs/>
+                <w:sz w:val="28"/>
+                <w:szCs w:val="28"/>
+              </w:rPr>
+            </m:ctrlPr>
+          </m:sSupPr>
+          <m:e>
+            <m:r>
+              <w:rPr>
+                <w:rFonts w:ascii="Cambria Math" w:hAnsi="Cambria Math" w:cs="Times New Roman"/>
+                <w:sz w:val="28"/>
+                <w:szCs w:val="28"/>
+              </w:rPr>
+              <m:t>θ</m:t>
+            </m:r>
+          </m:e>
+          <m:sup>
+            <m:r>
+              <w:rPr>
+                <w:rFonts w:ascii="Cambria Math" w:hAnsi="Cambria Math" w:cs="Times New Roman"/>
+                <w:sz w:val="28"/>
+                <w:szCs w:val="28"/>
+              </w:rPr>
+              <m:t>(2)</m:t>
+            </m:r>
+          </m:sup>
+        </m:sSup>
+        <m:r>
+          <w:rPr>
+            <w:rFonts w:ascii="Cambria Math" w:hAnsi="Cambria Math" w:cs="Times New Roman"/>
+            <w:sz w:val="28"/>
+            <w:szCs w:val="28"/>
+          </w:rPr>
+          <m:t>, …,</m:t>
+        </m:r>
+        <m:sSup>
+          <m:sSupPr>
+            <m:ctrlPr>
+              <w:rPr>
+                <w:rFonts w:ascii="Cambria Math" w:hAnsi="Cambria Math" w:cs="Times New Roman"/>
+                <w:i/>
+                <w:iCs/>
+                <w:sz w:val="28"/>
+                <w:szCs w:val="28"/>
+              </w:rPr>
+            </m:ctrlPr>
+          </m:sSupPr>
+          <m:e>
+            <m:r>
+              <w:rPr>
+                <w:rFonts w:ascii="Cambria Math" w:hAnsi="Cambria Math" w:cs="Times New Roman"/>
+                <w:sz w:val="28"/>
+                <w:szCs w:val="28"/>
+              </w:rPr>
+              <m:t>θ</m:t>
+            </m:r>
+          </m:e>
+          <m:sup>
+            <m:r>
+              <w:rPr>
+                <w:rFonts w:ascii="Cambria Math" w:hAnsi="Cambria Math" w:cs="Times New Roman"/>
+                <w:sz w:val="28"/>
+                <w:szCs w:val="28"/>
+              </w:rPr>
+              <m:t>(</m:t>
+            </m:r>
+            <m:r>
+              <w:rPr>
+                <w:rFonts w:ascii="Cambria Math" w:hAnsi="Cambria Math" w:cs="Times New Roman"/>
+                <w:sz w:val="28"/>
+                <w:szCs w:val="28"/>
+                <w:lang w:val="it-IT"/>
+              </w:rPr>
+              <m:t>M</m:t>
+            </m:r>
+            <m:r>
+              <w:rPr>
+                <w:rFonts w:ascii="Cambria Math" w:hAnsi="Cambria Math" w:cs="Times New Roman"/>
+                <w:sz w:val="28"/>
+                <w:szCs w:val="28"/>
+              </w:rPr>
+              <m:t>)</m:t>
+            </m:r>
+          </m:sup>
+        </m:sSup>
+      </m:oMath>
+      <w:r>
+        <w:rPr>
+          <w:rFonts w:ascii="Times New Roman" w:hAnsi="Times New Roman" w:cs="Times New Roman"/>
+          <w:sz w:val="28"/>
+          <w:szCs w:val="28"/>
+        </w:rPr>
+        <w:t xml:space="preserve"> using the above sampling </w:t>
+      </w:r>
+      <w:proofErr w:type="gramStart"/>
+      <w:r>
+        <w:rPr>
+          <w:rFonts w:ascii="Times New Roman" w:hAnsi="Times New Roman" w:cs="Times New Roman"/>
+          <w:sz w:val="28"/>
+          <w:szCs w:val="28"/>
+        </w:rPr>
+        <w:t>procedure;</w:t>
+      </w:r>
+      <w:proofErr w:type="gramEnd"/>
+    </w:p>
+    <w:p>
+      <w:pPr>
+        <w:numPr>
+          <w:ilvl w:val="0"/>
+          <w:numId w:val="3"/>
+        </w:numPr>
+        <w:rPr>
+          <w:rFonts w:ascii="Times New Roman" w:hAnsi="Times New Roman" w:cs="Times New Roman"/>
+          <w:sz w:val="28"/>
+          <w:szCs w:val="28"/>
+        </w:rPr>
+      </w:pPr>
+      <w:r>
+        <w:rPr>
+          <w:rFonts w:ascii="Times New Roman" w:hAnsi="Times New Roman" w:cs="Times New Roman"/>
+          <w:sz w:val="28"/>
+          <w:szCs w:val="28"/>
+        </w:rPr>
+        <w:lastRenderedPageBreak/>
+        <w:t>stop after M steps.</w:t>
       </w:r>
     </w:p>
     <w:p>
@@ -7568,10 +9419,734 @@
       <w:pPr>
         <w:rPr>
           <w:rFonts w:ascii="Times New Roman" w:hAnsi="Times New Roman" w:cs="Times New Roman"/>
-          <w:sz w:val="28"/>
-          <w:szCs w:val="28"/>
+          <w:b/>
+          <w:bCs/>
+          <w:color w:val="333333"/>
+          <w:sz w:val="32"/>
+          <w:szCs w:val="32"/>
+          <w:bdr w:val="none" w:sz="0" w:space="0" w:color="auto" w:frame="1"/>
+          <w:shd w:val="clear" w:color="auto" w:fill="FFFFFF"/>
         </w:rPr>
       </w:pPr>
+      <w:r>
+        <w:rPr>
+          <w:rFonts w:ascii="Times New Roman" w:hAnsi="Times New Roman" w:cs="Times New Roman"/>
+          <w:b/>
+          <w:bCs/>
+          <w:color w:val="333333"/>
+          <w:sz w:val="32"/>
+          <w:szCs w:val="32"/>
+          <w:bdr w:val="none" w:sz="0" w:space="0" w:color="auto" w:frame="1"/>
+          <w:shd w:val="clear" w:color="auto" w:fill="FFFFFF"/>
+        </w:rPr>
+        <w:t xml:space="preserve">Uncertainty on Peak Occurrence Fitting </w:t>
+      </w:r>
+      <w:proofErr w:type="spellStart"/>
+      <w:r>
+        <w:rPr>
+          <w:rFonts w:ascii="Times New Roman" w:hAnsi="Times New Roman" w:cs="Times New Roman"/>
+          <w:b/>
+          <w:bCs/>
+          <w:color w:val="333333"/>
+          <w:sz w:val="32"/>
+          <w:szCs w:val="32"/>
+          <w:bdr w:val="none" w:sz="0" w:space="0" w:color="auto" w:frame="1"/>
+          <w:shd w:val="clear" w:color="auto" w:fill="FFFFFF"/>
+        </w:rPr>
+        <w:t>Prepeak</w:t>
+      </w:r>
+      <w:proofErr w:type="spellEnd"/>
+      <w:r>
+        <w:rPr>
+          <w:rFonts w:ascii="Times New Roman" w:hAnsi="Times New Roman" w:cs="Times New Roman"/>
+          <w:b/>
+          <w:bCs/>
+          <w:color w:val="333333"/>
+          <w:sz w:val="32"/>
+          <w:szCs w:val="32"/>
+          <w:bdr w:val="none" w:sz="0" w:space="0" w:color="auto" w:frame="1"/>
+          <w:shd w:val="clear" w:color="auto" w:fill="FFFFFF"/>
+        </w:rPr>
+        <w:t xml:space="preserve"> Data.</w:t>
+      </w:r>
+    </w:p>
+    <w:p>
+      <w:pPr>
+        <w:rPr>
+          <w:rFonts w:ascii="Times New Roman" w:hAnsi="Times New Roman" w:cs="Times New Roman"/>
+          <w:sz w:val="28"/>
+          <w:szCs w:val="28"/>
+        </w:rPr>
+      </w:pPr>
+      <w:r>
+        <w:rPr>
+          <w:rFonts w:ascii="Times New Roman" w:hAnsi="Times New Roman" w:cs="Times New Roman"/>
+          <w:sz w:val="28"/>
+          <w:szCs w:val="28"/>
+        </w:rPr>
+        <w:t>The results of fitting real-time data</w:t>
+      </w:r>
+      <w:r>
+        <w:rPr>
+          <w:rFonts w:ascii="Times New Roman" w:hAnsi="Times New Roman" w:cs="Times New Roman"/>
+          <w:sz w:val="28"/>
+          <w:szCs w:val="28"/>
+        </w:rPr>
+        <w:t xml:space="preserve"> </w:t>
+      </w:r>
+      <w:r>
+        <w:rPr>
+          <w:rFonts w:ascii="Times New Roman" w:hAnsi="Times New Roman" w:cs="Times New Roman"/>
+          <w:sz w:val="28"/>
+          <w:szCs w:val="28"/>
+        </w:rPr>
+        <w:t>are summarized in </w:t>
+      </w:r>
+      <w:hyperlink r:id="rId5" w:anchor="F2" w:history="1">
+        <w:r>
+          <w:rPr>
+            <w:rStyle w:val="Collegamentoipertestuale"/>
+            <w:rFonts w:ascii="Times New Roman" w:hAnsi="Times New Roman" w:cs="Times New Roman"/>
+            <w:b/>
+            <w:bCs/>
+            <w:sz w:val="28"/>
+            <w:szCs w:val="28"/>
+          </w:rPr>
+          <w:t>Fig. 2</w:t>
+        </w:r>
+      </w:hyperlink>
+      <w:r>
+        <w:rPr>
+          <w:rFonts w:ascii="Times New Roman" w:hAnsi="Times New Roman" w:cs="Times New Roman"/>
+          <w:sz w:val="28"/>
+          <w:szCs w:val="28"/>
+        </w:rPr>
+        <w:t>. </w:t>
+      </w:r>
+      <w:hyperlink r:id="rId6" w:anchor="F2" w:history="1">
+        <w:r>
+          <w:rPr>
+            <w:rStyle w:val="Collegamentoipertestuale"/>
+            <w:rFonts w:ascii="Times New Roman" w:hAnsi="Times New Roman" w:cs="Times New Roman"/>
+            <w:b/>
+            <w:bCs/>
+            <w:sz w:val="28"/>
+            <w:szCs w:val="28"/>
+          </w:rPr>
+          <w:t>Fig. 2</w:t>
+        </w:r>
+        <w:r>
+          <w:rPr>
+            <w:rStyle w:val="Collegamentoipertestuale"/>
+            <w:rFonts w:ascii="Times New Roman" w:hAnsi="Times New Roman" w:cs="Times New Roman"/>
+            <w:b/>
+            <w:bCs/>
+            <w:i/>
+            <w:iCs/>
+            <w:sz w:val="28"/>
+            <w:szCs w:val="28"/>
+          </w:rPr>
+          <w:t>A</w:t>
+        </w:r>
+      </w:hyperlink>
+      <w:r>
+        <w:rPr>
+          <w:rFonts w:ascii="Times New Roman" w:hAnsi="Times New Roman" w:cs="Times New Roman"/>
+          <w:sz w:val="28"/>
+          <w:szCs w:val="28"/>
+        </w:rPr>
+        <w:t xml:space="preserve"> illustrates the fit to our analytical solution for the aggregated data of all </w:t>
+      </w:r>
+      <w:r>
+        <w:rPr>
+          <w:rFonts w:ascii="Times New Roman" w:hAnsi="Times New Roman" w:cs="Times New Roman"/>
+          <w:sz w:val="28"/>
+          <w:szCs w:val="28"/>
+        </w:rPr>
+        <w:t>Italy’s</w:t>
+      </w:r>
+      <w:r>
+        <w:rPr>
+          <w:rFonts w:ascii="Times New Roman" w:hAnsi="Times New Roman" w:cs="Times New Roman"/>
+          <w:sz w:val="28"/>
+          <w:szCs w:val="28"/>
+        </w:rPr>
+        <w:t xml:space="preserve"> regions</w:t>
+      </w:r>
+      <w:r>
+        <w:rPr>
+          <w:rFonts w:ascii="Times New Roman" w:hAnsi="Times New Roman" w:cs="Times New Roman"/>
+          <w:sz w:val="28"/>
+          <w:szCs w:val="28"/>
+        </w:rPr>
+        <w:t>.</w:t>
+      </w:r>
+      <w:r>
+        <w:rPr>
+          <w:rFonts w:ascii="Times New Roman" w:hAnsi="Times New Roman" w:cs="Times New Roman"/>
+          <w:sz w:val="28"/>
+          <w:szCs w:val="28"/>
+        </w:rPr>
+        <w:t xml:space="preserve"> </w:t>
+      </w:r>
+      <w:r>
+        <w:rPr>
+          <w:rFonts w:ascii="Times New Roman" w:hAnsi="Times New Roman" w:cs="Times New Roman"/>
+          <w:sz w:val="28"/>
+          <w:szCs w:val="28"/>
+        </w:rPr>
+        <w:t>Symbols are reported data, and the solid line represents the median of the distribution. Interestingly, quantiles 2.5% and 97.5% provide almost opposite conclusions: Either the epidemic curve “flattens,” or it keeps growing exponentially, albeit at a different rate. This is a consequence of the inherent variability of the fitted parameters—as summarized by their posterior distributions—and the exponential character of the epidemic. Similar conclusions can be drawn by inspection of the number of new deaths and recovered cases, ΔD+ΔR</w:t>
+      </w:r>
+      <w:r>
+        <w:rPr>
+          <w:rFonts w:ascii="Times New Roman" w:hAnsi="Times New Roman" w:cs="Times New Roman"/>
+          <w:sz w:val="28"/>
+          <w:szCs w:val="28"/>
+        </w:rPr>
+        <w:t>.</w:t>
+      </w:r>
+    </w:p>
+    <w:p>
+      <w:pPr>
+        <w:rPr>
+          <w:rFonts w:ascii="Times New Roman" w:hAnsi="Times New Roman" w:cs="Times New Roman"/>
+          <w:sz w:val="28"/>
+          <w:szCs w:val="28"/>
+        </w:rPr>
+      </w:pPr>
+      <w:r>
+        <w:rPr>
+          <w:rFonts w:ascii="Times New Roman" w:hAnsi="Times New Roman" w:cs="Times New Roman"/>
+          <w:sz w:val="28"/>
+          <w:szCs w:val="28"/>
+        </w:rPr>
+        <w:t>The systematic bending of the curve (</w:t>
+      </w:r>
+      <w:hyperlink r:id="rId7" w:anchor="F2" w:history="1">
+        <w:r>
+          <w:rPr>
+            <w:rStyle w:val="Collegamentoipertestuale"/>
+            <w:rFonts w:ascii="Times New Roman" w:hAnsi="Times New Roman" w:cs="Times New Roman"/>
+            <w:b/>
+            <w:bCs/>
+            <w:sz w:val="28"/>
+            <w:szCs w:val="28"/>
+          </w:rPr>
+          <w:t>Fig. 2</w:t>
+        </w:r>
+        <w:r>
+          <w:rPr>
+            <w:rStyle w:val="Collegamentoipertestuale"/>
+            <w:rFonts w:ascii="Times New Roman" w:hAnsi="Times New Roman" w:cs="Times New Roman"/>
+            <w:b/>
+            <w:bCs/>
+            <w:i/>
+            <w:iCs/>
+            <w:sz w:val="28"/>
+            <w:szCs w:val="28"/>
+          </w:rPr>
+          <w:t>A</w:t>
+        </w:r>
+      </w:hyperlink>
+      <w:r>
+        <w:rPr>
+          <w:rFonts w:ascii="Times New Roman" w:hAnsi="Times New Roman" w:cs="Times New Roman"/>
+          <w:sz w:val="28"/>
+          <w:szCs w:val="28"/>
+        </w:rPr>
+        <w:t>), due to confinement in the framework of our model, does not guarantee that the epidemic is under control—hence, this information alone can be misleading in interpreting the effects of the measures applied. To emphasize this conclusion, we compute the posterior distribution of the time when the peak of the epidemic occurs. Analytically,</w:t>
+      </w:r>
+    </w:p>
+    <w:p>
+      <w:pPr>
+        <w:rPr>
+          <w:rFonts w:ascii="Times New Roman" w:eastAsiaTheme="minorEastAsia" w:hAnsi="Times New Roman" w:cs="Times New Roman"/>
+          <w:iCs/>
+          <w:sz w:val="28"/>
+          <w:szCs w:val="28"/>
+          <w:lang w:val="en-US"/>
+        </w:rPr>
+      </w:pPr>
+      <m:oMathPara>
+        <m:oMath>
+          <m:sSub>
+            <m:sSubPr>
+              <m:ctrlPr>
+                <w:rPr>
+                  <w:rFonts w:ascii="Cambria Math" w:hAnsi="Cambria Math" w:cs="Times New Roman"/>
+                  <w:i/>
+                  <w:iCs/>
+                  <w:sz w:val="28"/>
+                  <w:szCs w:val="28"/>
+                  <w:lang w:val="en-US"/>
+                </w:rPr>
+              </m:ctrlPr>
+            </m:sSubPr>
+            <m:e>
+              <m:r>
+                <w:rPr>
+                  <w:rFonts w:ascii="Cambria Math" w:hAnsi="Cambria Math" w:cs="Times New Roman"/>
+                  <w:sz w:val="28"/>
+                  <w:szCs w:val="28"/>
+                  <w:lang w:val="it-IT"/>
+                </w:rPr>
+                <m:t>t</m:t>
+              </m:r>
+            </m:e>
+            <m:sub>
+              <m:r>
+                <w:rPr>
+                  <w:rFonts w:ascii="Cambria Math" w:hAnsi="Cambria Math" w:cs="Times New Roman"/>
+                  <w:sz w:val="28"/>
+                  <w:szCs w:val="28"/>
+                  <w:lang w:val="it-IT"/>
+                </w:rPr>
+                <m:t>max</m:t>
+              </m:r>
+            </m:sub>
+          </m:sSub>
+          <m:r>
+            <w:rPr>
+              <w:rFonts w:ascii="Cambria Math" w:hAnsi="Cambria Math" w:cs="Times New Roman"/>
+              <w:sz w:val="28"/>
+              <w:szCs w:val="28"/>
+              <w:lang w:val="en-US"/>
+            </w:rPr>
+            <m:t>= </m:t>
+          </m:r>
+          <m:f>
+            <m:fPr>
+              <m:ctrlPr>
+                <w:rPr>
+                  <w:rFonts w:ascii="Cambria Math" w:hAnsi="Cambria Math" w:cs="Times New Roman"/>
+                  <w:i/>
+                  <w:iCs/>
+                  <w:sz w:val="28"/>
+                  <w:szCs w:val="28"/>
+                  <w:lang w:val="en-US"/>
+                </w:rPr>
+              </m:ctrlPr>
+            </m:fPr>
+            <m:num>
+              <m:r>
+                <w:rPr>
+                  <w:rFonts w:ascii="Cambria Math" w:hAnsi="Cambria Math" w:cs="Times New Roman"/>
+                  <w:sz w:val="28"/>
+                  <w:szCs w:val="28"/>
+                  <w:lang w:val="it-IT"/>
+                </w:rPr>
+                <m:t>1</m:t>
+              </m:r>
+            </m:num>
+            <m:den>
+              <m:r>
+                <w:rPr>
+                  <w:rFonts w:ascii="Cambria Math" w:hAnsi="Cambria Math" w:cs="Times New Roman"/>
+                  <w:sz w:val="28"/>
+                  <w:szCs w:val="28"/>
+                  <w:lang w:val="it-IT"/>
+                </w:rPr>
+                <m:t>p+q</m:t>
+              </m:r>
+            </m:den>
+          </m:f>
+          <m:r>
+            <w:rPr>
+              <w:rFonts w:ascii="Cambria Math" w:hAnsi="Cambria Math" w:cs="Times New Roman"/>
+              <w:sz w:val="28"/>
+              <w:szCs w:val="28"/>
+              <w:lang w:val="it-IT"/>
+            </w:rPr>
+            <m:t>log</m:t>
+          </m:r>
+          <m:d>
+            <m:dPr>
+              <m:ctrlPr>
+                <w:rPr>
+                  <w:rFonts w:ascii="Cambria Math" w:hAnsi="Cambria Math" w:cs="Times New Roman"/>
+                  <w:i/>
+                  <w:iCs/>
+                  <w:sz w:val="28"/>
+                  <w:szCs w:val="28"/>
+                  <w:lang w:val="en-US"/>
+                </w:rPr>
+              </m:ctrlPr>
+            </m:dPr>
+            <m:e>
+              <m:f>
+                <m:fPr>
+                  <m:ctrlPr>
+                    <w:rPr>
+                      <w:rFonts w:ascii="Cambria Math" w:hAnsi="Cambria Math" w:cs="Times New Roman"/>
+                      <w:i/>
+                      <w:iCs/>
+                      <w:sz w:val="28"/>
+                      <w:szCs w:val="28"/>
+                      <w:lang w:val="en-US"/>
+                    </w:rPr>
+                  </m:ctrlPr>
+                </m:fPr>
+                <m:num>
+                  <m:r>
+                    <w:rPr>
+                      <w:rFonts w:ascii="Cambria Math" w:hAnsi="Cambria Math" w:cs="Times New Roman"/>
+                      <w:sz w:val="28"/>
+                      <w:szCs w:val="28"/>
+                      <w:lang w:val="it-IT"/>
+                    </w:rPr>
+                    <m:t>β ⋅q</m:t>
+                  </m:r>
+                </m:num>
+                <m:den>
+                  <m:d>
+                    <m:dPr>
+                      <m:ctrlPr>
+                        <w:rPr>
+                          <w:rFonts w:ascii="Cambria Math" w:hAnsi="Cambria Math" w:cs="Times New Roman"/>
+                          <w:i/>
+                          <w:iCs/>
+                          <w:sz w:val="28"/>
+                          <w:szCs w:val="28"/>
+                          <w:lang w:val="it-IT"/>
+                        </w:rPr>
+                      </m:ctrlPr>
+                    </m:dPr>
+                    <m:e>
+                      <m:r>
+                        <w:rPr>
+                          <w:rFonts w:ascii="Cambria Math" w:hAnsi="Cambria Math" w:cs="Times New Roman"/>
+                          <w:sz w:val="28"/>
+                          <w:szCs w:val="28"/>
+                          <w:lang w:val="it-IT"/>
+                        </w:rPr>
+                        <m:t>r+μ</m:t>
+                      </m:r>
+                    </m:e>
+                  </m:d>
+                  <m:d>
+                    <m:dPr>
+                      <m:ctrlPr>
+                        <w:rPr>
+                          <w:rFonts w:ascii="Cambria Math" w:hAnsi="Cambria Math" w:cs="Times New Roman"/>
+                          <w:i/>
+                          <w:iCs/>
+                          <w:sz w:val="28"/>
+                          <w:szCs w:val="28"/>
+                          <w:lang w:val="it-IT"/>
+                        </w:rPr>
+                      </m:ctrlPr>
+                    </m:dPr>
+                    <m:e>
+                      <m:r>
+                        <w:rPr>
+                          <w:rFonts w:ascii="Cambria Math" w:hAnsi="Cambria Math" w:cs="Times New Roman"/>
+                          <w:sz w:val="28"/>
+                          <w:szCs w:val="28"/>
+                          <w:lang w:val="it-IT"/>
+                        </w:rPr>
+                        <m:t>p+q</m:t>
+                      </m:r>
+                    </m:e>
+                  </m:d>
+                  <m:r>
+                    <w:rPr>
+                      <w:rFonts w:ascii="Cambria Math" w:hAnsi="Cambria Math" w:cs="Times New Roman"/>
+                      <w:sz w:val="28"/>
+                      <w:szCs w:val="28"/>
+                      <w:lang w:val="it-IT"/>
+                    </w:rPr>
+                    <m:t>-β⋅p</m:t>
+                  </m:r>
+                </m:den>
+              </m:f>
+            </m:e>
+          </m:d>
+        </m:oMath>
+      </m:oMathPara>
+    </w:p>
+    <w:p>
+      <w:pPr>
+        <w:rPr>
+          <w:rFonts w:ascii="Times New Roman" w:hAnsi="Times New Roman" w:cs="Times New Roman"/>
+          <w:sz w:val="28"/>
+          <w:szCs w:val="28"/>
+        </w:rPr>
+      </w:pPr>
+      <w:r>
+        <w:rPr>
+          <w:rFonts w:ascii="Times New Roman" w:hAnsi="Times New Roman" w:cs="Times New Roman"/>
+          <w:sz w:val="28"/>
+          <w:szCs w:val="28"/>
+        </w:rPr>
+        <w:t>which, of course, is only meaningful when the epidemic gets eventually controlled by the confinement measures (i.e., if </w:t>
+      </w:r>
+      <m:oMath>
+        <m:d>
+          <m:dPr>
+            <m:ctrlPr>
+              <w:rPr>
+                <w:rFonts w:ascii="Cambria Math" w:hAnsi="Cambria Math" w:cs="Times New Roman"/>
+                <w:i/>
+                <w:iCs/>
+                <w:sz w:val="28"/>
+                <w:szCs w:val="28"/>
+                <w:lang w:val="it-IT"/>
+              </w:rPr>
+            </m:ctrlPr>
+          </m:dPr>
+          <m:e>
+            <m:r>
+              <m:rPr>
+                <m:sty m:val="p"/>
+              </m:rPr>
+              <w:rPr>
+                <w:rFonts w:ascii="Cambria Math" w:hAnsi="Cambria Math" w:cs="Times New Roman"/>
+                <w:sz w:val="28"/>
+                <w:szCs w:val="28"/>
+              </w:rPr>
+              <m:t>r+</m:t>
+            </m:r>
+            <m:r>
+              <w:rPr>
+                <w:rFonts w:ascii="Cambria Math" w:hAnsi="Cambria Math" w:cs="Times New Roman"/>
+                <w:sz w:val="28"/>
+                <w:szCs w:val="28"/>
+                <w:lang w:val="it-IT"/>
+              </w:rPr>
+              <m:t>μ</m:t>
+            </m:r>
+          </m:e>
+        </m:d>
+        <m:d>
+          <m:dPr>
+            <m:ctrlPr>
+              <w:rPr>
+                <w:rFonts w:ascii="Cambria Math" w:hAnsi="Cambria Math" w:cs="Times New Roman"/>
+                <w:i/>
+                <w:iCs/>
+                <w:sz w:val="28"/>
+                <w:szCs w:val="28"/>
+                <w:lang w:val="it-IT"/>
+              </w:rPr>
+            </m:ctrlPr>
+          </m:dPr>
+          <m:e>
+            <m:r>
+              <w:rPr>
+                <w:rFonts w:ascii="Cambria Math" w:hAnsi="Cambria Math" w:cs="Times New Roman"/>
+                <w:sz w:val="28"/>
+                <w:szCs w:val="28"/>
+                <w:lang w:val="it-IT"/>
+              </w:rPr>
+              <m:t>p</m:t>
+            </m:r>
+            <m:r>
+              <w:rPr>
+                <w:rFonts w:ascii="Cambria Math" w:hAnsi="Cambria Math" w:cs="Times New Roman"/>
+                <w:sz w:val="28"/>
+                <w:szCs w:val="28"/>
+              </w:rPr>
+              <m:t>+</m:t>
+            </m:r>
+            <m:r>
+              <w:rPr>
+                <w:rFonts w:ascii="Cambria Math" w:hAnsi="Cambria Math" w:cs="Times New Roman"/>
+                <w:sz w:val="28"/>
+                <w:szCs w:val="28"/>
+                <w:lang w:val="it-IT"/>
+              </w:rPr>
+              <m:t>q</m:t>
+            </m:r>
+          </m:e>
+        </m:d>
+        <m:r>
+          <w:rPr>
+            <w:rFonts w:ascii="Cambria Math" w:hAnsi="Cambria Math" w:cs="Times New Roman"/>
+            <w:sz w:val="28"/>
+            <w:szCs w:val="28"/>
+          </w:rPr>
+          <m:t>&gt;</m:t>
+        </m:r>
+        <m:r>
+          <w:rPr>
+            <w:rFonts w:ascii="Cambria Math" w:hAnsi="Cambria Math" w:cs="Times New Roman"/>
+            <w:sz w:val="28"/>
+            <w:szCs w:val="28"/>
+            <w:lang w:val="it-IT"/>
+          </w:rPr>
+          <m:t>β</m:t>
+        </m:r>
+        <m:r>
+          <w:rPr>
+            <w:rFonts w:ascii="Cambria Math" w:hAnsi="Cambria Math" w:cs="Times New Roman"/>
+            <w:sz w:val="28"/>
+            <w:szCs w:val="28"/>
+          </w:rPr>
+          <m:t>⋅</m:t>
+        </m:r>
+        <m:r>
+          <w:rPr>
+            <w:rFonts w:ascii="Cambria Math" w:hAnsi="Cambria Math" w:cs="Times New Roman"/>
+            <w:sz w:val="28"/>
+            <w:szCs w:val="28"/>
+            <w:lang w:val="it-IT"/>
+          </w:rPr>
+          <m:t>p</m:t>
+        </m:r>
+        <m:r>
+          <w:rPr>
+            <w:rFonts w:ascii="Cambria Math" w:hAnsi="Cambria Math" w:cs="Times New Roman"/>
+            <w:sz w:val="28"/>
+            <w:szCs w:val="28"/>
+            <w:lang w:val="en-US"/>
+          </w:rPr>
+          <m:t> </m:t>
+        </m:r>
+      </m:oMath>
+      <w:r>
+        <w:rPr>
+          <w:rFonts w:ascii="Times New Roman" w:hAnsi="Times New Roman" w:cs="Times New Roman"/>
+          <w:sz w:val="28"/>
+          <w:szCs w:val="28"/>
+        </w:rPr>
+        <w:t>). With parameter values inferred from </w:t>
+      </w:r>
+      <w:hyperlink r:id="rId8" w:anchor="F2" w:history="1">
+        <w:r>
+          <w:rPr>
+            <w:rStyle w:val="Collegamentoipertestuale"/>
+            <w:rFonts w:ascii="Times New Roman" w:hAnsi="Times New Roman" w:cs="Times New Roman"/>
+            <w:b/>
+            <w:bCs/>
+            <w:sz w:val="28"/>
+            <w:szCs w:val="28"/>
+          </w:rPr>
+          <w:t>Fig. 2</w:t>
+        </w:r>
+        <w:r>
+          <w:rPr>
+            <w:rStyle w:val="Collegamentoipertestuale"/>
+            <w:rFonts w:ascii="Times New Roman" w:hAnsi="Times New Roman" w:cs="Times New Roman"/>
+            <w:b/>
+            <w:bCs/>
+            <w:i/>
+            <w:iCs/>
+            <w:sz w:val="28"/>
+            <w:szCs w:val="28"/>
+          </w:rPr>
+          <w:t>A</w:t>
+        </w:r>
+      </w:hyperlink>
+      <w:r>
+        <w:rPr>
+          <w:rFonts w:ascii="Times New Roman" w:hAnsi="Times New Roman" w:cs="Times New Roman"/>
+          <w:sz w:val="28"/>
+          <w:szCs w:val="28"/>
+        </w:rPr>
+        <w:t>, confinement measures succeed at inhibiting the epidemic</w:t>
+      </w:r>
+      <w:r>
+        <w:rPr>
+          <w:rFonts w:ascii="Times New Roman" w:hAnsi="Times New Roman" w:cs="Times New Roman"/>
+          <w:sz w:val="28"/>
+          <w:szCs w:val="28"/>
+        </w:rPr>
+        <w:t xml:space="preserve"> </w:t>
+      </w:r>
+      <w:r>
+        <w:rPr>
+          <w:rFonts w:ascii="Times New Roman" w:hAnsi="Times New Roman" w:cs="Times New Roman"/>
+          <w:sz w:val="28"/>
+          <w:szCs w:val="28"/>
+        </w:rPr>
+        <w:t xml:space="preserve">—which is the effect sought— in 53% of cases, while in 47% of cases they </w:t>
+      </w:r>
+      <w:proofErr w:type="gramStart"/>
+      <w:r>
+        <w:rPr>
+          <w:rFonts w:ascii="Times New Roman" w:hAnsi="Times New Roman" w:cs="Times New Roman"/>
+          <w:sz w:val="28"/>
+          <w:szCs w:val="28"/>
+        </w:rPr>
+        <w:t>inhibiting</w:t>
+      </w:r>
+      <w:proofErr w:type="gramEnd"/>
+      <w:r>
+        <w:rPr>
+          <w:rFonts w:ascii="Times New Roman" w:hAnsi="Times New Roman" w:cs="Times New Roman"/>
+          <w:sz w:val="28"/>
+          <w:szCs w:val="28"/>
+        </w:rPr>
+        <w:t xml:space="preserve"> its expansion.</w:t>
+      </w:r>
+      <w:r>
+        <w:rPr>
+          <w:rFonts w:ascii="Times New Roman" w:hAnsi="Times New Roman" w:cs="Times New Roman"/>
+          <w:sz w:val="28"/>
+          <w:szCs w:val="28"/>
+        </w:rPr>
+        <w:t xml:space="preserve"> </w:t>
+      </w:r>
+      <w:r>
+        <w:rPr>
+          <w:rFonts w:ascii="Times New Roman" w:hAnsi="Times New Roman" w:cs="Times New Roman"/>
+          <w:sz w:val="28"/>
+          <w:szCs w:val="28"/>
+        </w:rPr>
+        <w:t> </w:t>
+      </w:r>
+      <w:hyperlink r:id="rId9" w:anchor="F2" w:history="1">
+        <w:r>
+          <w:rPr>
+            <w:rStyle w:val="Collegamentoipertestuale"/>
+            <w:rFonts w:ascii="Times New Roman" w:hAnsi="Times New Roman" w:cs="Times New Roman"/>
+            <w:b/>
+            <w:bCs/>
+            <w:sz w:val="28"/>
+            <w:szCs w:val="28"/>
+          </w:rPr>
+          <w:t>Fig. 2</w:t>
+        </w:r>
+        <w:r>
+          <w:rPr>
+            <w:rStyle w:val="Collegamentoipertestuale"/>
+            <w:rFonts w:ascii="Times New Roman" w:hAnsi="Times New Roman" w:cs="Times New Roman"/>
+            <w:b/>
+            <w:bCs/>
+            <w:i/>
+            <w:iCs/>
+            <w:sz w:val="28"/>
+            <w:szCs w:val="28"/>
+          </w:rPr>
+          <w:t>B</w:t>
+        </w:r>
+      </w:hyperlink>
+      <w:r>
+        <w:rPr>
+          <w:rFonts w:ascii="Times New Roman" w:hAnsi="Times New Roman" w:cs="Times New Roman"/>
+          <w:sz w:val="28"/>
+          <w:szCs w:val="28"/>
+        </w:rPr>
+        <w:t xml:space="preserve"> displays the distribution of the day in which the epidemic reaches the maximum, conditional on it </w:t>
+      </w:r>
+      <w:proofErr w:type="gramStart"/>
+      <w:r>
+        <w:rPr>
+          <w:rFonts w:ascii="Times New Roman" w:hAnsi="Times New Roman" w:cs="Times New Roman"/>
+          <w:sz w:val="28"/>
+          <w:szCs w:val="28"/>
+        </w:rPr>
+        <w:t>actually occurring</w:t>
+      </w:r>
+      <w:proofErr w:type="gramEnd"/>
+      <w:r>
+        <w:rPr>
+          <w:rFonts w:ascii="Times New Roman" w:hAnsi="Times New Roman" w:cs="Times New Roman"/>
+          <w:sz w:val="28"/>
+          <w:szCs w:val="28"/>
+        </w:rPr>
+        <w:t>.</w:t>
+      </w:r>
     </w:p>
     <w:sectPr>
       <w:pgSz w:w="11906" w:h="16838"/>
@@ -7581,6 +10156,359 @@
     </w:sectPr>
   </w:body>
 </w:document>
+</file>
+
+<file path=word/numbering.xml><?xml version="1.0" encoding="utf-8"?>
+<w:numbering xmlns:wpc="http://schemas.microsoft.com/office/word/2010/wordprocessingCanvas" xmlns:cx="http://schemas.microsoft.com/office/drawing/2014/chartex" xmlns:cx1="http://schemas.microsoft.com/office/drawing/2015/9/8/chartex" xmlns:cx2="http://schemas.microsoft.com/office/drawing/2015/10/21/chartex" xmlns:cx3="http://schemas.microsoft.com/office/drawing/2016/5/9/chartex" xmlns:cx4="http://schemas.microsoft.com/office/drawing/2016/5/10/chartex" xmlns:cx5="http://schemas.microsoft.com/office/drawing/2016/5/11/chartex" xmlns:cx6="http://schemas.microsoft.com/office/drawing/2016/5/12/chartex" xmlns:cx7="http://schemas.microsoft.com/office/drawing/2016/5/13/chartex" xmlns:cx8="http://schemas.microsoft.com/office/drawing/2016/5/14/chartex" xmlns:mc="http://schemas.openxmlformats.org/markup-compatibility/2006" xmlns:aink="http://schemas.microsoft.com/office/drawing/2016/ink" xmlns:am3d="http://schemas.microsoft.com/office/drawing/2017/model3d" xmlns:o="urn:schemas-microsoft-com:office:office" xmlns:r="http://schemas.openxmlformats.org/officeDocument/2006/relationships" xmlns:m="http://schemas.openxmlformats.org/officeDocument/2006/math" xmlns:v="urn:schemas-microsoft-com:vml" xmlns:wp14="http://schemas.microsoft.com/office/word/2010/wordprocessingDrawing" xmlns:wp="http://schemas.openxmlformats.org/drawingml/2006/wordprocessingDrawing" xmlns:w10="urn:schemas-microsoft-com:office:word" xmlns:w="http://schemas.openxmlformats.org/wordprocessingml/2006/main" xmlns:w14="http://schemas.microsoft.com/office/word/2010/wordml" xmlns:w15="http://schemas.microsoft.com/office/word/2012/wordml" xmlns:w16cex="http://schemas.microsoft.com/office/word/2018/wordml/cex" xmlns:w16cid="http://schemas.microsoft.com/office/word/2016/wordml/cid" xmlns:w16="http://schemas.microsoft.com/office/word/2018/wordml" xmlns:w16sdtdh="http://schemas.microsoft.com/office/word/2020/wordml/sdtdatahash" xmlns:w16se="http://schemas.microsoft.com/office/word/2015/wordml/symex" xmlns:wpg="http://schemas.microsoft.com/office/word/2010/wordprocessingGroup" xmlns:wpi="http://schemas.microsoft.com/office/word/2010/wordprocessingInk" xmlns:wne="http://schemas.microsoft.com/office/word/2006/wordml" xmlns:wps="http://schemas.microsoft.com/office/word/2010/wordprocessingShape" mc:Ignorable="w14 w15 w16se w16cid w16 w16cex w16sdtdh wp14">
+  <w:abstractNum w:abstractNumId="0" w15:restartNumberingAfterBreak="0">
+    <w:nsid w:val="183A1BFB"/>
+    <w:multiLevelType w:val="hybridMultilevel"/>
+    <w:tmpl w:val="65DC19E8"/>
+    <w:lvl w:ilvl="0" w:tplc="3058ECAC">
+      <w:start w:val="4"/>
+      <w:numFmt w:val="decimal"/>
+      <w:lvlText w:val="%1."/>
+      <w:lvlJc w:val="left"/>
+      <w:pPr>
+        <w:tabs>
+          <w:tab w:val="num" w:pos="720"/>
+        </w:tabs>
+        <w:ind w:left="720" w:hanging="360"/>
+      </w:pPr>
+    </w:lvl>
+    <w:lvl w:ilvl="1" w:tplc="05B2DFC6" w:tentative="1">
+      <w:start w:val="1"/>
+      <w:numFmt w:val="decimal"/>
+      <w:lvlText w:val="%2."/>
+      <w:lvlJc w:val="left"/>
+      <w:pPr>
+        <w:tabs>
+          <w:tab w:val="num" w:pos="1440"/>
+        </w:tabs>
+        <w:ind w:left="1440" w:hanging="360"/>
+      </w:pPr>
+    </w:lvl>
+    <w:lvl w:ilvl="2" w:tplc="65804AA2" w:tentative="1">
+      <w:start w:val="1"/>
+      <w:numFmt w:val="decimal"/>
+      <w:lvlText w:val="%3."/>
+      <w:lvlJc w:val="left"/>
+      <w:pPr>
+        <w:tabs>
+          <w:tab w:val="num" w:pos="2160"/>
+        </w:tabs>
+        <w:ind w:left="2160" w:hanging="360"/>
+      </w:pPr>
+    </w:lvl>
+    <w:lvl w:ilvl="3" w:tplc="7B304A0C" w:tentative="1">
+      <w:start w:val="1"/>
+      <w:numFmt w:val="decimal"/>
+      <w:lvlText w:val="%4."/>
+      <w:lvlJc w:val="left"/>
+      <w:pPr>
+        <w:tabs>
+          <w:tab w:val="num" w:pos="2880"/>
+        </w:tabs>
+        <w:ind w:left="2880" w:hanging="360"/>
+      </w:pPr>
+    </w:lvl>
+    <w:lvl w:ilvl="4" w:tplc="377866E0" w:tentative="1">
+      <w:start w:val="1"/>
+      <w:numFmt w:val="decimal"/>
+      <w:lvlText w:val="%5."/>
+      <w:lvlJc w:val="left"/>
+      <w:pPr>
+        <w:tabs>
+          <w:tab w:val="num" w:pos="3600"/>
+        </w:tabs>
+        <w:ind w:left="3600" w:hanging="360"/>
+      </w:pPr>
+    </w:lvl>
+    <w:lvl w:ilvl="5" w:tplc="0D64F478" w:tentative="1">
+      <w:start w:val="1"/>
+      <w:numFmt w:val="decimal"/>
+      <w:lvlText w:val="%6."/>
+      <w:lvlJc w:val="left"/>
+      <w:pPr>
+        <w:tabs>
+          <w:tab w:val="num" w:pos="4320"/>
+        </w:tabs>
+        <w:ind w:left="4320" w:hanging="360"/>
+      </w:pPr>
+    </w:lvl>
+    <w:lvl w:ilvl="6" w:tplc="3C304CE8" w:tentative="1">
+      <w:start w:val="1"/>
+      <w:numFmt w:val="decimal"/>
+      <w:lvlText w:val="%7."/>
+      <w:lvlJc w:val="left"/>
+      <w:pPr>
+        <w:tabs>
+          <w:tab w:val="num" w:pos="5040"/>
+        </w:tabs>
+        <w:ind w:left="5040" w:hanging="360"/>
+      </w:pPr>
+    </w:lvl>
+    <w:lvl w:ilvl="7" w:tplc="B0181D00" w:tentative="1">
+      <w:start w:val="1"/>
+      <w:numFmt w:val="decimal"/>
+      <w:lvlText w:val="%8."/>
+      <w:lvlJc w:val="left"/>
+      <w:pPr>
+        <w:tabs>
+          <w:tab w:val="num" w:pos="5760"/>
+        </w:tabs>
+        <w:ind w:left="5760" w:hanging="360"/>
+      </w:pPr>
+    </w:lvl>
+    <w:lvl w:ilvl="8" w:tplc="DB608FCA" w:tentative="1">
+      <w:start w:val="1"/>
+      <w:numFmt w:val="decimal"/>
+      <w:lvlText w:val="%9."/>
+      <w:lvlJc w:val="left"/>
+      <w:pPr>
+        <w:tabs>
+          <w:tab w:val="num" w:pos="6480"/>
+        </w:tabs>
+        <w:ind w:left="6480" w:hanging="360"/>
+      </w:pPr>
+    </w:lvl>
+  </w:abstractNum>
+  <w:abstractNum w:abstractNumId="1" w15:restartNumberingAfterBreak="0">
+    <w:nsid w:val="4EC93DA7"/>
+    <w:multiLevelType w:val="hybridMultilevel"/>
+    <w:tmpl w:val="EACAF4A6"/>
+    <w:lvl w:ilvl="0" w:tplc="31F4BF42">
+      <w:start w:val="1"/>
+      <w:numFmt w:val="decimal"/>
+      <w:lvlText w:val="%1."/>
+      <w:lvlJc w:val="left"/>
+      <w:pPr>
+        <w:tabs>
+          <w:tab w:val="num" w:pos="720"/>
+        </w:tabs>
+        <w:ind w:left="720" w:hanging="360"/>
+      </w:pPr>
+    </w:lvl>
+    <w:lvl w:ilvl="1" w:tplc="D96ED31C" w:tentative="1">
+      <w:start w:val="1"/>
+      <w:numFmt w:val="decimal"/>
+      <w:lvlText w:val="%2."/>
+      <w:lvlJc w:val="left"/>
+      <w:pPr>
+        <w:tabs>
+          <w:tab w:val="num" w:pos="1440"/>
+        </w:tabs>
+        <w:ind w:left="1440" w:hanging="360"/>
+      </w:pPr>
+    </w:lvl>
+    <w:lvl w:ilvl="2" w:tplc="9852ECF4" w:tentative="1">
+      <w:start w:val="1"/>
+      <w:numFmt w:val="decimal"/>
+      <w:lvlText w:val="%3."/>
+      <w:lvlJc w:val="left"/>
+      <w:pPr>
+        <w:tabs>
+          <w:tab w:val="num" w:pos="2160"/>
+        </w:tabs>
+        <w:ind w:left="2160" w:hanging="360"/>
+      </w:pPr>
+    </w:lvl>
+    <w:lvl w:ilvl="3" w:tplc="F68602C6" w:tentative="1">
+      <w:start w:val="1"/>
+      <w:numFmt w:val="decimal"/>
+      <w:lvlText w:val="%4."/>
+      <w:lvlJc w:val="left"/>
+      <w:pPr>
+        <w:tabs>
+          <w:tab w:val="num" w:pos="2880"/>
+        </w:tabs>
+        <w:ind w:left="2880" w:hanging="360"/>
+      </w:pPr>
+    </w:lvl>
+    <w:lvl w:ilvl="4" w:tplc="C9241B90" w:tentative="1">
+      <w:start w:val="1"/>
+      <w:numFmt w:val="decimal"/>
+      <w:lvlText w:val="%5."/>
+      <w:lvlJc w:val="left"/>
+      <w:pPr>
+        <w:tabs>
+          <w:tab w:val="num" w:pos="3600"/>
+        </w:tabs>
+        <w:ind w:left="3600" w:hanging="360"/>
+      </w:pPr>
+    </w:lvl>
+    <w:lvl w:ilvl="5" w:tplc="A8020286" w:tentative="1">
+      <w:start w:val="1"/>
+      <w:numFmt w:val="decimal"/>
+      <w:lvlText w:val="%6."/>
+      <w:lvlJc w:val="left"/>
+      <w:pPr>
+        <w:tabs>
+          <w:tab w:val="num" w:pos="4320"/>
+        </w:tabs>
+        <w:ind w:left="4320" w:hanging="360"/>
+      </w:pPr>
+    </w:lvl>
+    <w:lvl w:ilvl="6" w:tplc="359281A4" w:tentative="1">
+      <w:start w:val="1"/>
+      <w:numFmt w:val="decimal"/>
+      <w:lvlText w:val="%7."/>
+      <w:lvlJc w:val="left"/>
+      <w:pPr>
+        <w:tabs>
+          <w:tab w:val="num" w:pos="5040"/>
+        </w:tabs>
+        <w:ind w:left="5040" w:hanging="360"/>
+      </w:pPr>
+    </w:lvl>
+    <w:lvl w:ilvl="7" w:tplc="16F4E30A" w:tentative="1">
+      <w:start w:val="1"/>
+      <w:numFmt w:val="decimal"/>
+      <w:lvlText w:val="%8."/>
+      <w:lvlJc w:val="left"/>
+      <w:pPr>
+        <w:tabs>
+          <w:tab w:val="num" w:pos="5760"/>
+        </w:tabs>
+        <w:ind w:left="5760" w:hanging="360"/>
+      </w:pPr>
+    </w:lvl>
+    <w:lvl w:ilvl="8" w:tplc="9386FFB2" w:tentative="1">
+      <w:start w:val="1"/>
+      <w:numFmt w:val="decimal"/>
+      <w:lvlText w:val="%9."/>
+      <w:lvlJc w:val="left"/>
+      <w:pPr>
+        <w:tabs>
+          <w:tab w:val="num" w:pos="6480"/>
+        </w:tabs>
+        <w:ind w:left="6480" w:hanging="360"/>
+      </w:pPr>
+    </w:lvl>
+  </w:abstractNum>
+  <w:abstractNum w:abstractNumId="2" w15:restartNumberingAfterBreak="0">
+    <w:nsid w:val="7C1A4797"/>
+    <w:multiLevelType w:val="hybridMultilevel"/>
+    <w:tmpl w:val="77BA93AC"/>
+    <w:lvl w:ilvl="0" w:tplc="9FF85C3E">
+      <w:start w:val="2"/>
+      <w:numFmt w:val="decimal"/>
+      <w:lvlText w:val="%1."/>
+      <w:lvlJc w:val="left"/>
+      <w:pPr>
+        <w:tabs>
+          <w:tab w:val="num" w:pos="720"/>
+        </w:tabs>
+        <w:ind w:left="720" w:hanging="360"/>
+      </w:pPr>
+    </w:lvl>
+    <w:lvl w:ilvl="1" w:tplc="2EBC2E1A" w:tentative="1">
+      <w:start w:val="1"/>
+      <w:numFmt w:val="decimal"/>
+      <w:lvlText w:val="%2."/>
+      <w:lvlJc w:val="left"/>
+      <w:pPr>
+        <w:tabs>
+          <w:tab w:val="num" w:pos="1440"/>
+        </w:tabs>
+        <w:ind w:left="1440" w:hanging="360"/>
+      </w:pPr>
+    </w:lvl>
+    <w:lvl w:ilvl="2" w:tplc="E4E4A70E" w:tentative="1">
+      <w:start w:val="1"/>
+      <w:numFmt w:val="decimal"/>
+      <w:lvlText w:val="%3."/>
+      <w:lvlJc w:val="left"/>
+      <w:pPr>
+        <w:tabs>
+          <w:tab w:val="num" w:pos="2160"/>
+        </w:tabs>
+        <w:ind w:left="2160" w:hanging="360"/>
+      </w:pPr>
+    </w:lvl>
+    <w:lvl w:ilvl="3" w:tplc="3246218C" w:tentative="1">
+      <w:start w:val="1"/>
+      <w:numFmt w:val="decimal"/>
+      <w:lvlText w:val="%4."/>
+      <w:lvlJc w:val="left"/>
+      <w:pPr>
+        <w:tabs>
+          <w:tab w:val="num" w:pos="2880"/>
+        </w:tabs>
+        <w:ind w:left="2880" w:hanging="360"/>
+      </w:pPr>
+    </w:lvl>
+    <w:lvl w:ilvl="4" w:tplc="3A6C9944" w:tentative="1">
+      <w:start w:val="1"/>
+      <w:numFmt w:val="decimal"/>
+      <w:lvlText w:val="%5."/>
+      <w:lvlJc w:val="left"/>
+      <w:pPr>
+        <w:tabs>
+          <w:tab w:val="num" w:pos="3600"/>
+        </w:tabs>
+        <w:ind w:left="3600" w:hanging="360"/>
+      </w:pPr>
+    </w:lvl>
+    <w:lvl w:ilvl="5" w:tplc="2CAC3CEE" w:tentative="1">
+      <w:start w:val="1"/>
+      <w:numFmt w:val="decimal"/>
+      <w:lvlText w:val="%6."/>
+      <w:lvlJc w:val="left"/>
+      <w:pPr>
+        <w:tabs>
+          <w:tab w:val="num" w:pos="4320"/>
+        </w:tabs>
+        <w:ind w:left="4320" w:hanging="360"/>
+      </w:pPr>
+    </w:lvl>
+    <w:lvl w:ilvl="6" w:tplc="D0FA82DA" w:tentative="1">
+      <w:start w:val="1"/>
+      <w:numFmt w:val="decimal"/>
+      <w:lvlText w:val="%7."/>
+      <w:lvlJc w:val="left"/>
+      <w:pPr>
+        <w:tabs>
+          <w:tab w:val="num" w:pos="5040"/>
+        </w:tabs>
+        <w:ind w:left="5040" w:hanging="360"/>
+      </w:pPr>
+    </w:lvl>
+    <w:lvl w:ilvl="7" w:tplc="88A8FC82" w:tentative="1">
+      <w:start w:val="1"/>
+      <w:numFmt w:val="decimal"/>
+      <w:lvlText w:val="%8."/>
+      <w:lvlJc w:val="left"/>
+      <w:pPr>
+        <w:tabs>
+          <w:tab w:val="num" w:pos="5760"/>
+        </w:tabs>
+        <w:ind w:left="5760" w:hanging="360"/>
+      </w:pPr>
+    </w:lvl>
+    <w:lvl w:ilvl="8" w:tplc="8B8C0B16" w:tentative="1">
+      <w:start w:val="1"/>
+      <w:numFmt w:val="decimal"/>
+      <w:lvlText w:val="%9."/>
+      <w:lvlJc w:val="left"/>
+      <w:pPr>
+        <w:tabs>
+          <w:tab w:val="num" w:pos="6480"/>
+        </w:tabs>
+        <w:ind w:left="6480" w:hanging="360"/>
+      </w:pPr>
+    </w:lvl>
+  </w:abstractNum>
+  <w:num w:numId="1">
+    <w:abstractNumId w:val="1"/>
+  </w:num>
+  <w:num w:numId="2">
+    <w:abstractNumId w:val="2"/>
+  </w:num>
+  <w:num w:numId="3">
+    <w:abstractNumId w:val="0"/>
+  </w:num>
+</w:numbering>
 </file>
 
 <file path=word/styles.xml><?xml version="1.0" encoding="utf-8"?>
@@ -8049,6 +10977,29 @@
       <w:color w:val="808080"/>
     </w:rPr>
   </w:style>
+  <w:style w:type="character" w:styleId="Collegamentoipertestuale">
+    <w:name w:val="Hyperlink"/>
+    <w:basedOn w:val="Carpredefinitoparagrafo"/>
+    <w:uiPriority w:val="99"/>
+    <w:unhideWhenUsed/>
+    <w:rsid w:val="00921D2E"/>
+    <w:rPr>
+      <w:color w:val="0563C1" w:themeColor="hyperlink"/>
+      <w:u w:val="single"/>
+    </w:rPr>
+  </w:style>
+  <w:style w:type="character" w:styleId="Menzionenonrisolta">
+    <w:name w:val="Unresolved Mention"/>
+    <w:basedOn w:val="Carpredefinitoparagrafo"/>
+    <w:uiPriority w:val="99"/>
+    <w:semiHidden/>
+    <w:unhideWhenUsed/>
+    <w:rsid w:val="00921D2E"/>
+    <w:rPr>
+      <w:color w:val="605E5C"/>
+      <w:shd w:val="clear" w:color="auto" w:fill="E1DFDD"/>
+    </w:rPr>
+  </w:style>
 </w:styles>
 </file>
 

</xml_diff>